<commit_message>
maj ds ppt et oral ok
</commit_message>
<xml_diff>
--- a/admin/Examen/Blabla présentation.docx
+++ b/admin/Examen/Blabla présentation.docx
@@ -1,6 +1,6 @@
 
 <file path=word/document.xml><?xml version="1.0" encoding="utf-8"?>
-<w:document xmlns:wpc="http://schemas.microsoft.com/office/word/2010/wordprocessingCanvas" xmlns:cx="http://schemas.microsoft.com/office/drawing/2014/chartex" xmlns:cx1="http://schemas.microsoft.com/office/drawing/2015/9/8/chartex" xmlns:cx2="http://schemas.microsoft.com/office/drawing/2015/10/21/chartex" xmlns:cx3="http://schemas.microsoft.com/office/drawing/2016/5/9/chartex" xmlns:cx4="http://schemas.microsoft.com/office/drawing/2016/5/10/chartex" xmlns:cx5="http://schemas.microsoft.com/office/drawing/2016/5/11/chartex" xmlns:cx6="http://schemas.microsoft.com/office/drawing/2016/5/12/chartex" xmlns:cx7="http://schemas.microsoft.com/office/drawing/2016/5/13/chartex" xmlns:cx8="http://schemas.microsoft.com/office/drawing/2016/5/14/chartex" xmlns:mc="http://schemas.openxmlformats.org/markup-compatibility/2006" xmlns:aink="http://schemas.microsoft.com/office/drawing/2016/ink" xmlns:am3d="http://schemas.microsoft.com/office/drawing/2017/model3d" xmlns:o="urn:schemas-microsoft-com:office:office" xmlns:oel="http://schemas.microsoft.com/office/2019/extlst" xmlns:r="http://schemas.openxmlformats.org/officeDocument/2006/relationships" xmlns:m="http://schemas.openxmlformats.org/officeDocument/2006/math" xmlns:v="urn:schemas-microsoft-com:vml" xmlns:wp14="http://schemas.microsoft.com/office/word/2010/wordprocessingDrawing" xmlns:wp="http://schemas.openxmlformats.org/drawingml/2006/wordprocessingDrawing" xmlns:w10="urn:schemas-microsoft-com:office:word" xmlns:w="http://schemas.openxmlformats.org/wordprocessingml/2006/main" xmlns:w14="http://schemas.microsoft.com/office/word/2010/wordml" xmlns:w15="http://schemas.microsoft.com/office/word/2012/wordml" xmlns:w16cex="http://schemas.microsoft.com/office/word/2018/wordml/cex" xmlns:w16cid="http://schemas.microsoft.com/office/word/2016/wordml/cid" xmlns:w16="http://schemas.microsoft.com/office/word/2018/wordml" xmlns:w16du="http://schemas.microsoft.com/office/word/2023/wordml/word16du" xmlns:w16sdtdh="http://schemas.microsoft.com/office/word/2020/wordml/sdtdatahash" xmlns:w16se="http://schemas.microsoft.com/office/word/2015/wordml/symex" xmlns:wpg="http://schemas.microsoft.com/office/word/2010/wordprocessingGroup" xmlns:wpi="http://schemas.microsoft.com/office/word/2010/wordprocessingInk" xmlns:wne="http://schemas.microsoft.com/office/word/2006/wordml" xmlns:wps="http://schemas.microsoft.com/office/word/2010/wordprocessingShape" mc:Ignorable="w14 w15 w16se w16cid w16 w16cex w16sdtdh w16du wp14">
+<w:document xmlns:wpc="http://schemas.microsoft.com/office/word/2010/wordprocessingCanvas" xmlns:cx="http://schemas.microsoft.com/office/drawing/2014/chartex" xmlns:cx1="http://schemas.microsoft.com/office/drawing/2015/9/8/chartex" xmlns:cx2="http://schemas.microsoft.com/office/drawing/2015/10/21/chartex" xmlns:cx3="http://schemas.microsoft.com/office/drawing/2016/5/9/chartex" xmlns:cx4="http://schemas.microsoft.com/office/drawing/2016/5/10/chartex" xmlns:cx5="http://schemas.microsoft.com/office/drawing/2016/5/11/chartex" xmlns:cx6="http://schemas.microsoft.com/office/drawing/2016/5/12/chartex" xmlns:cx7="http://schemas.microsoft.com/office/drawing/2016/5/13/chartex" xmlns:cx8="http://schemas.microsoft.com/office/drawing/2016/5/14/chartex" xmlns:mc="http://schemas.openxmlformats.org/markup-compatibility/2006" xmlns:aink="http://schemas.microsoft.com/office/drawing/2016/ink" xmlns:am3d="http://schemas.microsoft.com/office/drawing/2017/model3d" xmlns:o="urn:schemas-microsoft-com:office:office" xmlns:r="http://schemas.openxmlformats.org/officeDocument/2006/relationships" xmlns:m="http://schemas.openxmlformats.org/officeDocument/2006/math" xmlns:v="urn:schemas-microsoft-com:vml" xmlns:wp14="http://schemas.microsoft.com/office/word/2010/wordprocessingDrawing" xmlns:wp="http://schemas.openxmlformats.org/drawingml/2006/wordprocessingDrawing" xmlns:w10="urn:schemas-microsoft-com:office:word" xmlns:w="http://schemas.openxmlformats.org/wordprocessingml/2006/main" xmlns:w14="http://schemas.microsoft.com/office/word/2010/wordml" xmlns:w15="http://schemas.microsoft.com/office/word/2012/wordml" xmlns:w16cex="http://schemas.microsoft.com/office/word/2018/wordml/cex" xmlns:w16cid="http://schemas.microsoft.com/office/word/2016/wordml/cid" xmlns:w16="http://schemas.microsoft.com/office/word/2018/wordml" xmlns:w16sdtdh="http://schemas.microsoft.com/office/word/2020/wordml/sdtdatahash" xmlns:w16se="http://schemas.microsoft.com/office/word/2015/wordml/symex" xmlns:wpg="http://schemas.microsoft.com/office/word/2010/wordprocessingGroup" xmlns:wpi="http://schemas.microsoft.com/office/word/2010/wordprocessingInk" xmlns:wne="http://schemas.microsoft.com/office/word/2006/wordml" xmlns:wps="http://schemas.microsoft.com/office/word/2010/wordprocessingShape" mc:Ignorable="w14 w15 w16se w16cid w16 w16cex w16sdtdh wp14">
   <w:body>
     <w:p>
       <w:pPr>
@@ -18,36 +18,65 @@
           <w:sz w:val="24"/>
           <w:szCs w:val="24"/>
         </w:rPr>
-        <w:t>Je m’appelle Laury, actuellement en reconversion professionnelle chez Elan formation. Je suis présente devant vous pour obtenir le titre de développeur web et web mobile.</w:t>
-      </w:r>
-    </w:p>
-    <w:p>
-      <w:pPr>
-        <w:spacing w:after="0" w:line="240" w:lineRule="auto"/>
-        <w:jc w:val="both"/>
-        <w:rPr>
-          <w:rFonts w:ascii="Comic Sans MS" w:hAnsi="Comic Sans MS"/>
-          <w:sz w:val="24"/>
-          <w:szCs w:val="24"/>
-        </w:rPr>
-      </w:pPr>
-      <w:r>
-        <w:rPr>
-          <w:rFonts w:ascii="Comic Sans MS" w:hAnsi="Comic Sans MS"/>
-          <w:sz w:val="24"/>
-          <w:szCs w:val="24"/>
-        </w:rPr>
-        <w:t>Je vais vous présenter mon projet, les fonctionnalités mise en place et les technologies utilisées. Ma gestion de projet, la phase de conception, la maquette et les choix concernant l’interface utilisateur et son expérience. L’architecture logicielle et la sécurité.</w:t>
-      </w:r>
-    </w:p>
-    <w:p>
-      <w:pPr>
-        <w:pStyle w:val="Styletitre"/>
-        <w:jc w:val="both"/>
-        <w:rPr>
-          <w:rFonts w:ascii="Comic Sans MS" w:hAnsi="Comic Sans MS"/>
-          <w:sz w:val="22"/>
-          <w:szCs w:val="22"/>
+        <w:t>Je m’appelle Laury, actuellement en reconversion professionnelle. Je suis présente devant vous pour vous présenter mon projet</w:t>
+      </w:r>
+      <w:r>
+        <w:rPr>
+          <w:rFonts w:ascii="Comic Sans MS" w:hAnsi="Comic Sans MS"/>
+          <w:sz w:val="24"/>
+          <w:szCs w:val="24"/>
+        </w:rPr>
+        <w:t>.</w:t>
+      </w:r>
+      <w:r>
+        <w:rPr>
+          <w:rFonts w:ascii="Comic Sans MS" w:hAnsi="Comic Sans MS"/>
+          <w:sz w:val="24"/>
+          <w:szCs w:val="24"/>
+        </w:rPr>
+        <w:t xml:space="preserve"> </w:t>
+      </w:r>
+      <w:r>
+        <w:rPr>
+          <w:rFonts w:ascii="Comic Sans MS" w:hAnsi="Comic Sans MS"/>
+          <w:sz w:val="24"/>
+          <w:szCs w:val="24"/>
+        </w:rPr>
+        <w:t>Pour cela, je vais vous présenter les différentes fonctionnalités et technologies</w:t>
+      </w:r>
+      <w:r>
+        <w:rPr>
+          <w:rFonts w:ascii="Comic Sans MS" w:hAnsi="Comic Sans MS"/>
+          <w:sz w:val="24"/>
+          <w:szCs w:val="24"/>
+        </w:rPr>
+        <w:t>. Les gestion</w:t>
+      </w:r>
+      <w:r>
+        <w:rPr>
+          <w:rFonts w:ascii="Comic Sans MS" w:hAnsi="Comic Sans MS"/>
+          <w:sz w:val="24"/>
+          <w:szCs w:val="24"/>
+        </w:rPr>
+        <w:t>s</w:t>
+      </w:r>
+      <w:r>
+        <w:rPr>
+          <w:rFonts w:ascii="Comic Sans MS" w:hAnsi="Comic Sans MS"/>
+          <w:sz w:val="24"/>
+          <w:szCs w:val="24"/>
+        </w:rPr>
+        <w:t xml:space="preserve"> de projet mise en place la modélisation de données, la maquette et les choix effectués, l’architecture logicielle et la sécurité mise en place.</w:t>
+      </w:r>
+    </w:p>
+    <w:p>
+      <w:pPr>
+        <w:spacing w:after="0" w:line="240" w:lineRule="auto"/>
+        <w:jc w:val="both"/>
+        <w:rPr>
+          <w:rFonts w:ascii="Comic Sans MS" w:hAnsi="Comic Sans MS"/>
+          <w:sz w:val="24"/>
+          <w:szCs w:val="24"/>
         </w:rPr>
       </w:pPr>
     </w:p>
@@ -225,6 +254,20 @@
     </w:p>
     <w:p>
       <w:pPr>
+        <w:pStyle w:val="Paragraphedeliste"/>
+        <w:spacing w:before="100" w:beforeAutospacing="1" w:after="100" w:afterAutospacing="1" w:line="240" w:lineRule="auto"/>
+        <w:ind w:left="435"/>
+        <w:jc w:val="both"/>
+        <w:rPr>
+          <w:rFonts w:ascii="Comic Sans MS" w:eastAsia="Times New Roman" w:hAnsi="Comic Sans MS" w:cs="Times New Roman"/>
+          <w:sz w:val="24"/>
+          <w:szCs w:val="24"/>
+          <w:lang w:eastAsia="fr-FR"/>
+        </w:rPr>
+      </w:pPr>
+    </w:p>
+    <w:p>
+      <w:pPr>
         <w:pStyle w:val="Styletitre"/>
         <w:jc w:val="both"/>
       </w:pPr>
@@ -250,24 +293,187 @@
           <w:sz w:val="24"/>
           <w:szCs w:val="24"/>
         </w:rPr>
-        <w:t xml:space="preserve">Les </w:t>
-      </w:r>
-      <w:r>
-        <w:rPr>
-          <w:rFonts w:ascii="Comic Sans MS" w:hAnsi="Comic Sans MS"/>
-          <w:sz w:val="24"/>
-          <w:szCs w:val="24"/>
-        </w:rPr>
-        <w:t xml:space="preserve">fonctionnalités mises en place sont la gestion d’expositions dynamique, la commande, le panier, le paiement. J’ai également </w:t>
-      </w:r>
-      <w:r>
-        <w:rPr>
-          <w:rFonts w:ascii="Comic Sans MS" w:hAnsi="Comic Sans MS"/>
-          <w:sz w:val="24"/>
-          <w:szCs w:val="24"/>
-        </w:rPr>
-        <w:t>mis en place un back-office.</w:t>
-      </w:r>
+        <w:t>L’utilisateur peut consulter toutes les pages publiques comme celles des expositions, page à propos ou encore la politique de confidentialité. Il peut ajouter des tickets au panier, se créer un compte ou se connecter</w:t>
+      </w:r>
+      <w:r>
+        <w:rPr>
+          <w:rFonts w:ascii="Comic Sans MS" w:hAnsi="Comic Sans MS"/>
+          <w:sz w:val="24"/>
+          <w:szCs w:val="24"/>
+        </w:rPr>
+        <w:t xml:space="preserve"> </w:t>
+      </w:r>
+      <w:r>
+        <w:rPr>
+          <w:rFonts w:ascii="Comic Sans MS" w:hAnsi="Comic Sans MS"/>
+          <w:sz w:val="24"/>
+          <w:szCs w:val="24"/>
+        </w:rPr>
+        <w:t>en respectant le principe de minimisation des données personnelles</w:t>
+      </w:r>
+      <w:r>
+        <w:rPr>
+          <w:rFonts w:ascii="Comic Sans MS" w:hAnsi="Comic Sans MS"/>
+          <w:sz w:val="24"/>
+          <w:szCs w:val="24"/>
+        </w:rPr>
+        <w:t xml:space="preserve"> et bien sûr contacter nos services.</w:t>
+      </w:r>
+    </w:p>
+    <w:p>
+      <w:pPr>
+        <w:jc w:val="both"/>
+        <w:rPr>
+          <w:rFonts w:ascii="Comic Sans MS" w:hAnsi="Comic Sans MS"/>
+          <w:sz w:val="24"/>
+          <w:szCs w:val="24"/>
+        </w:rPr>
+      </w:pPr>
+      <w:r>
+        <w:rPr>
+          <w:rFonts w:ascii="Comic Sans MS" w:hAnsi="Comic Sans MS"/>
+          <w:sz w:val="24"/>
+          <w:szCs w:val="24"/>
+        </w:rPr>
+        <w:t xml:space="preserve">L’utilisateur connecté peut effectuer une commande, </w:t>
+      </w:r>
+      <w:r>
+        <w:rPr>
+          <w:rFonts w:ascii="Comic Sans MS" w:hAnsi="Comic Sans MS"/>
+          <w:sz w:val="24"/>
+          <w:szCs w:val="24"/>
+        </w:rPr>
+        <w:t>exercer</w:t>
+      </w:r>
+      <w:r>
+        <w:rPr>
+          <w:rFonts w:ascii="Comic Sans MS" w:hAnsi="Comic Sans MS"/>
+          <w:sz w:val="24"/>
+          <w:szCs w:val="24"/>
+        </w:rPr>
+        <w:t xml:space="preserve"> son droit à modification ou encore </w:t>
+      </w:r>
+      <w:r>
+        <w:rPr>
+          <w:rFonts w:ascii="Comic Sans MS" w:hAnsi="Comic Sans MS"/>
+          <w:sz w:val="24"/>
+          <w:szCs w:val="24"/>
+        </w:rPr>
+        <w:t xml:space="preserve">son droit </w:t>
+      </w:r>
+      <w:r>
+        <w:rPr>
+          <w:rFonts w:ascii="Comic Sans MS" w:hAnsi="Comic Sans MS"/>
+          <w:sz w:val="24"/>
+          <w:szCs w:val="24"/>
+        </w:rPr>
+        <w:t>à l’oubli</w:t>
+      </w:r>
+      <w:r>
+        <w:rPr>
+          <w:rFonts w:ascii="Comic Sans MS" w:hAnsi="Comic Sans MS"/>
+          <w:sz w:val="24"/>
+          <w:szCs w:val="24"/>
+        </w:rPr>
+        <w:t xml:space="preserve"> en modifiant son profil</w:t>
+      </w:r>
+      <w:r>
+        <w:rPr>
+          <w:rFonts w:ascii="Comic Sans MS" w:hAnsi="Comic Sans MS"/>
+          <w:sz w:val="24"/>
+          <w:szCs w:val="24"/>
+        </w:rPr>
+        <w:t>. Accèder à son historique de commande et télécharger ses factures.</w:t>
+      </w:r>
+    </w:p>
+    <w:p>
+      <w:pPr>
+        <w:jc w:val="both"/>
+        <w:rPr>
+          <w:rFonts w:ascii="Comic Sans MS" w:hAnsi="Comic Sans MS"/>
+          <w:sz w:val="24"/>
+          <w:szCs w:val="24"/>
+        </w:rPr>
+      </w:pPr>
+    </w:p>
+    <w:p>
+      <w:pPr>
+        <w:jc w:val="both"/>
+        <w:rPr>
+          <w:rFonts w:ascii="Comic Sans MS" w:hAnsi="Comic Sans MS"/>
+          <w:sz w:val="24"/>
+          <w:szCs w:val="24"/>
+        </w:rPr>
+      </w:pPr>
+      <w:r>
+        <w:rPr>
+          <w:rFonts w:ascii="Comic Sans MS" w:hAnsi="Comic Sans MS"/>
+          <w:sz w:val="24"/>
+          <w:szCs w:val="24"/>
+        </w:rPr>
+        <w:lastRenderedPageBreak/>
+        <w:t xml:space="preserve">J’ai également mis en place un back office afin que les </w:t>
+      </w:r>
+      <w:r>
+        <w:rPr>
+          <w:rFonts w:ascii="Comic Sans MS" w:hAnsi="Comic Sans MS"/>
+          <w:sz w:val="24"/>
+          <w:szCs w:val="24"/>
+        </w:rPr>
+        <w:t>administrateurs</w:t>
+      </w:r>
+      <w:r>
+        <w:rPr>
+          <w:rFonts w:ascii="Comic Sans MS" w:hAnsi="Comic Sans MS"/>
+          <w:sz w:val="24"/>
+          <w:szCs w:val="24"/>
+        </w:rPr>
+        <w:t xml:space="preserve"> puissent effectuer une gestion des utilisateurs, expositions des factures clients</w:t>
+      </w:r>
+      <w:r>
+        <w:rPr>
+          <w:rFonts w:ascii="Comic Sans MS" w:hAnsi="Comic Sans MS"/>
+          <w:sz w:val="24"/>
+          <w:szCs w:val="24"/>
+        </w:rPr>
+        <w:t xml:space="preserve"> dans le respect du droit commercial</w:t>
+      </w:r>
+      <w:r>
+        <w:rPr>
+          <w:rFonts w:ascii="Comic Sans MS" w:hAnsi="Comic Sans MS"/>
+          <w:sz w:val="24"/>
+          <w:szCs w:val="24"/>
+        </w:rPr>
+        <w:t xml:space="preserve"> et celle des stocks.</w:t>
+      </w:r>
+    </w:p>
+    <w:p>
+      <w:pPr>
+        <w:jc w:val="both"/>
+        <w:rPr>
+          <w:rFonts w:ascii="Comic Sans MS" w:hAnsi="Comic Sans MS"/>
+          <w:sz w:val="24"/>
+          <w:szCs w:val="24"/>
+        </w:rPr>
+      </w:pPr>
+      <w:r>
+        <w:rPr>
+          <w:rFonts w:ascii="Comic Sans MS" w:hAnsi="Comic Sans MS"/>
+          <w:sz w:val="24"/>
+          <w:szCs w:val="24"/>
+        </w:rPr>
+        <w:t>Root actuellement gère le rôle des administrateurs.</w:t>
+      </w:r>
+    </w:p>
+    <w:p>
+      <w:pPr>
+        <w:jc w:val="both"/>
+        <w:rPr>
+          <w:rFonts w:ascii="Comic Sans MS" w:hAnsi="Comic Sans MS"/>
+          <w:sz w:val="24"/>
+          <w:szCs w:val="24"/>
+        </w:rPr>
+      </w:pPr>
     </w:p>
     <w:p>
       <w:pPr>
@@ -293,7 +499,115 @@
           <w:szCs w:val="24"/>
           <w:lang w:eastAsia="en-US"/>
         </w:rPr>
-        <w:t>Pour mettre en place ces fonctionnalités, j’ai opté de travailler avec le framework Symfony, basé sur PHP, et ses composants comme Twig pour la vue. La communication avec ma base de données se fera via Doctrine, un ORM qui traduit les objets PHP en requêtes SQL</w:t>
+        <w:t xml:space="preserve">Pour mettre en place ces fonctionnalités, j’ai opté </w:t>
+      </w:r>
+      <w:r>
+        <w:rPr>
+          <w:rFonts w:ascii="Comic Sans MS" w:eastAsiaTheme="minorHAnsi" w:hAnsi="Comic Sans MS" w:cstheme="minorBidi"/>
+          <w:b w:val="0"/>
+          <w:bCs w:val="0"/>
+          <w:color w:val="auto"/>
+          <w:sz w:val="24"/>
+          <w:szCs w:val="24"/>
+          <w:lang w:eastAsia="en-US"/>
+        </w:rPr>
+        <w:t xml:space="preserve">pour </w:t>
+      </w:r>
+      <w:r>
+        <w:rPr>
+          <w:rFonts w:ascii="Comic Sans MS" w:eastAsiaTheme="minorHAnsi" w:hAnsi="Comic Sans MS" w:cstheme="minorBidi"/>
+          <w:b w:val="0"/>
+          <w:bCs w:val="0"/>
+          <w:color w:val="auto"/>
+          <w:sz w:val="24"/>
+          <w:szCs w:val="24"/>
+          <w:lang w:eastAsia="en-US"/>
+        </w:rPr>
+        <w:t>le framework Symfony, basé sur PH</w:t>
+      </w:r>
+      <w:r>
+        <w:rPr>
+          <w:rFonts w:ascii="Comic Sans MS" w:eastAsiaTheme="minorHAnsi" w:hAnsi="Comic Sans MS" w:cstheme="minorBidi"/>
+          <w:b w:val="0"/>
+          <w:bCs w:val="0"/>
+          <w:color w:val="auto"/>
+          <w:sz w:val="24"/>
+          <w:szCs w:val="24"/>
+          <w:lang w:eastAsia="en-US"/>
+        </w:rPr>
+        <w:t>P</w:t>
+      </w:r>
+      <w:r>
+        <w:rPr>
+          <w:rFonts w:ascii="Comic Sans MS" w:eastAsiaTheme="minorHAnsi" w:hAnsi="Comic Sans MS" w:cstheme="minorBidi"/>
+          <w:b w:val="0"/>
+          <w:bCs w:val="0"/>
+          <w:color w:val="auto"/>
+          <w:sz w:val="24"/>
+          <w:szCs w:val="24"/>
+          <w:lang w:eastAsia="en-US"/>
+        </w:rPr>
+        <w:t>. La communication avec ma base de données se f</w:t>
+      </w:r>
+      <w:r>
+        <w:rPr>
+          <w:rFonts w:ascii="Comic Sans MS" w:eastAsiaTheme="minorHAnsi" w:hAnsi="Comic Sans MS" w:cstheme="minorBidi"/>
+          <w:b w:val="0"/>
+          <w:bCs w:val="0"/>
+          <w:color w:val="auto"/>
+          <w:sz w:val="24"/>
+          <w:szCs w:val="24"/>
+          <w:lang w:eastAsia="en-US"/>
+        </w:rPr>
+        <w:t>ait</w:t>
+      </w:r>
+      <w:r>
+        <w:rPr>
+          <w:rFonts w:ascii="Comic Sans MS" w:eastAsiaTheme="minorHAnsi" w:hAnsi="Comic Sans MS" w:cstheme="minorBidi"/>
+          <w:b w:val="0"/>
+          <w:bCs w:val="0"/>
+          <w:color w:val="auto"/>
+          <w:sz w:val="24"/>
+          <w:szCs w:val="24"/>
+          <w:lang w:eastAsia="en-US"/>
+        </w:rPr>
+        <w:t xml:space="preserve"> via Doctrine, </w:t>
+      </w:r>
+      <w:r>
+        <w:rPr>
+          <w:rFonts w:ascii="Comic Sans MS" w:eastAsiaTheme="minorHAnsi" w:hAnsi="Comic Sans MS" w:cstheme="minorBidi"/>
+          <w:b w:val="0"/>
+          <w:bCs w:val="0"/>
+          <w:color w:val="auto"/>
+          <w:sz w:val="24"/>
+          <w:szCs w:val="24"/>
+          <w:lang w:eastAsia="en-US"/>
+        </w:rPr>
+        <w:t>j’ai utilisé le système de gestion de base de donnée</w:t>
+      </w:r>
+      <w:r>
+        <w:rPr>
+          <w:rFonts w:ascii="Comic Sans MS" w:eastAsiaTheme="minorHAnsi" w:hAnsi="Comic Sans MS" w:cstheme="minorBidi"/>
+          <w:b w:val="0"/>
+          <w:bCs w:val="0"/>
+          <w:color w:val="auto"/>
+          <w:sz w:val="24"/>
+          <w:szCs w:val="24"/>
+          <w:lang w:eastAsia="en-US"/>
+        </w:rPr>
+        <w:t>s</w:t>
+      </w:r>
+      <w:r>
+        <w:rPr>
+          <w:rFonts w:ascii="Comic Sans MS" w:eastAsiaTheme="minorHAnsi" w:hAnsi="Comic Sans MS" w:cstheme="minorBidi"/>
+          <w:b w:val="0"/>
+          <w:bCs w:val="0"/>
+          <w:color w:val="auto"/>
+          <w:sz w:val="24"/>
+          <w:szCs w:val="24"/>
+          <w:lang w:eastAsia="en-US"/>
+        </w:rPr>
+        <w:t xml:space="preserve"> HeidiSql avec le langage sql.</w:t>
       </w:r>
     </w:p>
     <w:p>
@@ -341,7 +655,6 @@
           <w:szCs w:val="24"/>
           <w:lang w:eastAsia="fr-FR"/>
         </w:rPr>
-        <w:lastRenderedPageBreak/>
         <w:t>Afin de gérer mon projet de manière flexible, j’ai utilisé Trello qui grâce à son système de cartes m’a permis de</w:t>
       </w:r>
       <w:r>
@@ -351,7 +664,25 @@
           <w:szCs w:val="24"/>
           <w:lang w:eastAsia="fr-FR"/>
         </w:rPr>
-        <w:t xml:space="preserve"> mettre en place des sprints allant de 2j (gestion des exposition) à 2 semaines (panier).</w:t>
+        <w:t xml:space="preserve"> mettre en place des sprints allant de 2j (gestion des exposition</w:t>
+      </w:r>
+      <w:r>
+        <w:rPr>
+          <w:rFonts w:ascii="Comic Sans MS" w:eastAsia="Times New Roman" w:hAnsi="Comic Sans MS" w:cs="Times New Roman"/>
+          <w:sz w:val="24"/>
+          <w:szCs w:val="24"/>
+          <w:lang w:eastAsia="fr-FR"/>
+        </w:rPr>
+        <w:t>s</w:t>
+      </w:r>
+      <w:r>
+        <w:rPr>
+          <w:rFonts w:ascii="Comic Sans MS" w:eastAsia="Times New Roman" w:hAnsi="Comic Sans MS" w:cs="Times New Roman"/>
+          <w:sz w:val="24"/>
+          <w:szCs w:val="24"/>
+          <w:lang w:eastAsia="fr-FR"/>
+        </w:rPr>
+        <w:t>) à 2 semaines (panier).</w:t>
       </w:r>
     </w:p>
     <w:p>
@@ -359,10 +690,9 @@
         <w:spacing w:before="100" w:beforeAutospacing="1" w:after="100" w:afterAutospacing="1" w:line="240" w:lineRule="auto"/>
         <w:jc w:val="both"/>
         <w:rPr>
-          <w:rFonts w:ascii="Comic Sans MS" w:eastAsia="Times New Roman" w:hAnsi="Comic Sans MS" w:cs="Times New Roman"/>
-          <w:sz w:val="24"/>
-          <w:szCs w:val="24"/>
-          <w:lang w:eastAsia="fr-FR"/>
+          <w:rFonts w:ascii="Comic Sans MS" w:hAnsi="Comic Sans MS"/>
+          <w:sz w:val="24"/>
+          <w:szCs w:val="24"/>
         </w:rPr>
       </w:pPr>
       <w:r>
@@ -401,6 +731,18 @@
     </w:p>
     <w:p>
       <w:pPr>
+        <w:spacing w:before="100" w:beforeAutospacing="1" w:after="100" w:afterAutospacing="1" w:line="240" w:lineRule="auto"/>
+        <w:jc w:val="both"/>
+        <w:rPr>
+          <w:rFonts w:ascii="Comic Sans MS" w:eastAsia="Times New Roman" w:hAnsi="Comic Sans MS" w:cs="Times New Roman"/>
+          <w:sz w:val="24"/>
+          <w:szCs w:val="24"/>
+          <w:lang w:eastAsia="fr-FR"/>
+        </w:rPr>
+      </w:pPr>
+    </w:p>
+    <w:p>
+      <w:pPr>
         <w:pStyle w:val="Styletitre"/>
         <w:jc w:val="both"/>
       </w:pPr>
@@ -499,7 +841,29 @@
           <w:sz w:val="24"/>
           <w:szCs w:val="24"/>
         </w:rPr>
-        <w:t xml:space="preserve">l’entité Invoice soit crée au moment de la validation </w:t>
+        <w:t xml:space="preserve">l’entité Invoice soit </w:t>
+      </w:r>
+      <w:r>
+        <w:rPr>
+          <w:rFonts w:ascii="Comic Sans MS" w:hAnsi="Comic Sans MS"/>
+          <w:b w:val="0"/>
+          <w:bCs w:val="0"/>
+          <w:color w:val="auto"/>
+          <w:sz w:val="24"/>
+          <w:szCs w:val="24"/>
+        </w:rPr>
+        <w:t>créé</w:t>
+      </w:r>
+      <w:r>
+        <w:rPr>
+          <w:rFonts w:ascii="Comic Sans MS" w:hAnsi="Comic Sans MS"/>
+          <w:b w:val="0"/>
+          <w:bCs w:val="0"/>
+          <w:color w:val="auto"/>
+          <w:sz w:val="24"/>
+          <w:szCs w:val="24"/>
+        </w:rPr>
+        <w:t xml:space="preserve"> au moment de la validation </w:t>
       </w:r>
       <w:r>
         <w:rPr>
@@ -751,61 +1115,6 @@
           <w:sz w:val="24"/>
           <w:szCs w:val="24"/>
         </w:rPr>
-        <w:t xml:space="preserve">La maquette est la réalisation concrète suite à l’analyse des besoins et </w:t>
-      </w:r>
-      <w:r>
-        <w:rPr>
-          <w:rFonts w:ascii="Comic Sans MS" w:hAnsi="Comic Sans MS"/>
-          <w:b w:val="0"/>
-          <w:bCs w:val="0"/>
-          <w:color w:val="auto"/>
-          <w:sz w:val="24"/>
-          <w:szCs w:val="24"/>
-        </w:rPr>
-        <w:t xml:space="preserve">à </w:t>
-      </w:r>
-      <w:r>
-        <w:rPr>
-          <w:rFonts w:ascii="Comic Sans MS" w:hAnsi="Comic Sans MS"/>
-          <w:b w:val="0"/>
-          <w:bCs w:val="0"/>
-          <w:color w:val="auto"/>
-          <w:sz w:val="24"/>
-          <w:szCs w:val="24"/>
-        </w:rPr>
-        <w:t>la</w:t>
-      </w:r>
-      <w:r>
-        <w:rPr>
-          <w:rFonts w:ascii="Comic Sans MS" w:hAnsi="Comic Sans MS"/>
-          <w:b w:val="0"/>
-          <w:bCs w:val="0"/>
-          <w:color w:val="auto"/>
-          <w:sz w:val="24"/>
-          <w:szCs w:val="24"/>
-        </w:rPr>
-        <w:t xml:space="preserve"> phase conception</w:t>
-      </w:r>
-      <w:r>
-        <w:rPr>
-          <w:rFonts w:ascii="Comic Sans MS" w:hAnsi="Comic Sans MS"/>
-          <w:b w:val="0"/>
-          <w:bCs w:val="0"/>
-          <w:color w:val="auto"/>
-          <w:sz w:val="24"/>
-          <w:szCs w:val="24"/>
-        </w:rPr>
-        <w:t xml:space="preserve">. </w:t>
-      </w:r>
-      <w:r>
-        <w:rPr>
-          <w:rFonts w:ascii="Comic Sans MS" w:hAnsi="Comic Sans MS"/>
-          <w:b w:val="0"/>
-          <w:bCs w:val="0"/>
-          <w:color w:val="auto"/>
-          <w:sz w:val="24"/>
-          <w:szCs w:val="24"/>
-        </w:rPr>
         <w:t>Consciente que la majorité des consultations web s'effectuent désormais sur smartphone,</w:t>
       </w:r>
       <w:r>
@@ -987,7 +1296,6 @@
           <w:szCs w:val="24"/>
           <w:u w:val="single"/>
         </w:rPr>
-        <w:lastRenderedPageBreak/>
         <w:t>UI</w:t>
       </w:r>
     </w:p>
@@ -1007,15 +1315,31 @@
           <w:sz w:val="24"/>
           <w:szCs w:val="24"/>
         </w:rPr>
-        <w:t>Respect des contrastes, taille de police ajustables</w:t>
-      </w:r>
-      <w:r>
-        <w:rPr>
-          <w:rFonts w:ascii="Comic Sans MS" w:hAnsi="Comic Sans MS"/>
-          <w:sz w:val="24"/>
-          <w:szCs w:val="24"/>
-        </w:rPr>
-        <w:t> ?</w:t>
+        <w:t>L’aspect du site a facilité le r</w:t>
+      </w:r>
+      <w:r>
+        <w:rPr>
+          <w:rFonts w:ascii="Comic Sans MS" w:hAnsi="Comic Sans MS"/>
+          <w:sz w:val="24"/>
+          <w:szCs w:val="24"/>
+        </w:rPr>
+        <w:t>espect des contrastes</w:t>
+      </w:r>
+      <w:r>
+        <w:rPr>
+          <w:rFonts w:ascii="Comic Sans MS" w:hAnsi="Comic Sans MS"/>
+          <w:sz w:val="24"/>
+          <w:szCs w:val="24"/>
+        </w:rPr>
+        <w:t xml:space="preserve"> comme j’ai pu le constater sur Whocanuse</w:t>
+      </w:r>
+      <w:r>
+        <w:rPr>
+          <w:rFonts w:ascii="Comic Sans MS" w:hAnsi="Comic Sans MS"/>
+          <w:sz w:val="24"/>
+          <w:szCs w:val="24"/>
+        </w:rPr>
+        <w:t>. Ce sont les 4 couleurs utilisées pour le site.</w:t>
       </w:r>
     </w:p>
     <w:p>
@@ -1079,24 +1403,80 @@
           <w:sz w:val="24"/>
           <w:szCs w:val="24"/>
         </w:rPr>
-        <w:t xml:space="preserve">Une structure sémantique et hiérarchique optimisée améliore l'indexation des pages par les moteurs de recherche. </w:t>
-      </w:r>
-    </w:p>
-    <w:p>
-      <w:pPr>
-        <w:rPr>
-          <w:rFonts w:ascii="Comic Sans MS" w:hAnsi="Comic Sans MS"/>
-          <w:sz w:val="24"/>
-          <w:szCs w:val="24"/>
-        </w:rPr>
-      </w:pPr>
-      <w:r>
-        <w:rPr>
-          <w:rFonts w:ascii="Comic Sans MS" w:hAnsi="Comic Sans MS"/>
-          <w:sz w:val="24"/>
-          <w:szCs w:val="24"/>
-        </w:rPr>
-        <w:t xml:space="preserve">En parallèle, l'utilisation d'attributs </w:t>
+        <w:t xml:space="preserve">J’ai respecté une </w:t>
+      </w:r>
+      <w:r>
+        <w:rPr>
+          <w:rFonts w:ascii="Comic Sans MS" w:hAnsi="Comic Sans MS"/>
+          <w:sz w:val="24"/>
+          <w:szCs w:val="24"/>
+        </w:rPr>
+        <w:t xml:space="preserve">structure sémantique et hiérarchique optimisée </w:t>
+      </w:r>
+      <w:r>
+        <w:rPr>
+          <w:rFonts w:ascii="Comic Sans MS" w:hAnsi="Comic Sans MS"/>
+          <w:sz w:val="24"/>
+          <w:szCs w:val="24"/>
+        </w:rPr>
+        <w:t xml:space="preserve">pour </w:t>
+      </w:r>
+      <w:r>
+        <w:rPr>
+          <w:rFonts w:ascii="Comic Sans MS" w:hAnsi="Comic Sans MS"/>
+          <w:sz w:val="24"/>
+          <w:szCs w:val="24"/>
+        </w:rPr>
+        <w:t>améliore</w:t>
+      </w:r>
+      <w:r>
+        <w:rPr>
+          <w:rFonts w:ascii="Comic Sans MS" w:hAnsi="Comic Sans MS"/>
+          <w:sz w:val="24"/>
+          <w:szCs w:val="24"/>
+        </w:rPr>
+        <w:t xml:space="preserve">r </w:t>
+      </w:r>
+      <w:r>
+        <w:rPr>
+          <w:rFonts w:ascii="Comic Sans MS" w:hAnsi="Comic Sans MS"/>
+          <w:sz w:val="24"/>
+          <w:szCs w:val="24"/>
+        </w:rPr>
+        <w:t xml:space="preserve">l'indexation des pages par les moteurs de recherche. </w:t>
+      </w:r>
+      <w:r>
+        <w:rPr>
+          <w:rFonts w:ascii="Comic Sans MS" w:hAnsi="Comic Sans MS"/>
+          <w:sz w:val="24"/>
+          <w:szCs w:val="24"/>
+        </w:rPr>
+        <w:t>Un respect de l’ordre des balises h1 h2 par exemple.</w:t>
+      </w:r>
+    </w:p>
+    <w:p>
+      <w:pPr>
+        <w:rPr>
+          <w:rFonts w:ascii="Comic Sans MS" w:hAnsi="Comic Sans MS"/>
+          <w:sz w:val="24"/>
+          <w:szCs w:val="24"/>
+        </w:rPr>
+      </w:pPr>
+      <w:r>
+        <w:rPr>
+          <w:rFonts w:ascii="Comic Sans MS" w:hAnsi="Comic Sans MS"/>
+          <w:sz w:val="24"/>
+          <w:szCs w:val="24"/>
+        </w:rPr>
+        <w:t xml:space="preserve">J’ai utilisé les </w:t>
+      </w:r>
+      <w:r>
+        <w:rPr>
+          <w:rFonts w:ascii="Comic Sans MS" w:hAnsi="Comic Sans MS"/>
+          <w:sz w:val="24"/>
+          <w:szCs w:val="24"/>
+        </w:rPr>
+        <w:t xml:space="preserve">attributs </w:t>
       </w:r>
       <w:r>
         <w:rPr>
@@ -1105,15 +1485,7 @@
           <w:sz w:val="24"/>
           <w:szCs w:val="24"/>
         </w:rPr>
-        <w:t>aria-label</w:t>
-      </w:r>
-      <w:r>
-        <w:rPr>
-          <w:rFonts w:ascii="Comic Sans MS" w:hAnsi="Comic Sans MS"/>
-          <w:sz w:val="24"/>
-          <w:szCs w:val="24"/>
-        </w:rPr>
-        <w:t xml:space="preserve">, à l'instar de l'élément </w:t>
+        <w:t>aria-labe</w:t>
       </w:r>
       <w:r>
         <w:rPr>
@@ -1122,6 +1494,23 @@
           <w:sz w:val="24"/>
           <w:szCs w:val="24"/>
         </w:rPr>
+        <w:t>l et</w:t>
+      </w:r>
+      <w:r>
+        <w:rPr>
+          <w:rFonts w:ascii="Comic Sans MS" w:hAnsi="Comic Sans MS"/>
+          <w:sz w:val="24"/>
+          <w:szCs w:val="24"/>
+        </w:rPr>
+        <w:t xml:space="preserve"> </w:t>
+      </w:r>
+      <w:r>
+        <w:rPr>
+          <w:rStyle w:val="CodeHTML"/>
+          <w:rFonts w:ascii="Comic Sans MS" w:eastAsiaTheme="minorHAnsi" w:hAnsi="Comic Sans MS"/>
+          <w:sz w:val="24"/>
+          <w:szCs w:val="24"/>
+        </w:rPr>
         <w:t>title</w:t>
       </w:r>
       <w:r>
@@ -1130,7 +1519,47 @@
           <w:sz w:val="24"/>
           <w:szCs w:val="24"/>
         </w:rPr>
-        <w:t xml:space="preserve">, rend le contenu accessible aux personnes utilisant des lecteurs d'écran. </w:t>
+        <w:t xml:space="preserve"> pour </w:t>
+      </w:r>
+      <w:r>
+        <w:rPr>
+          <w:rFonts w:ascii="Comic Sans MS" w:hAnsi="Comic Sans MS"/>
+          <w:sz w:val="24"/>
+          <w:szCs w:val="24"/>
+        </w:rPr>
+        <w:t>rend</w:t>
+      </w:r>
+      <w:r>
+        <w:rPr>
+          <w:rFonts w:ascii="Comic Sans MS" w:hAnsi="Comic Sans MS"/>
+          <w:sz w:val="24"/>
+          <w:szCs w:val="24"/>
+        </w:rPr>
+        <w:t>re</w:t>
+      </w:r>
+      <w:r>
+        <w:rPr>
+          <w:rFonts w:ascii="Comic Sans MS" w:hAnsi="Comic Sans MS"/>
+          <w:sz w:val="24"/>
+          <w:szCs w:val="24"/>
+        </w:rPr>
+        <w:t xml:space="preserve"> </w:t>
+      </w:r>
+      <w:r>
+        <w:rPr>
+          <w:rFonts w:ascii="Comic Sans MS" w:hAnsi="Comic Sans MS"/>
+          <w:sz w:val="24"/>
+          <w:szCs w:val="24"/>
+        </w:rPr>
+        <w:t>certaines icones et boutons plus accessibles.</w:t>
+      </w:r>
+      <w:r>
+        <w:rPr>
+          <w:rFonts w:ascii="Comic Sans MS" w:hAnsi="Comic Sans MS"/>
+          <w:sz w:val="24"/>
+          <w:szCs w:val="24"/>
+        </w:rPr>
+        <w:t xml:space="preserve"> </w:t>
       </w:r>
     </w:p>
     <w:p>
@@ -1149,7 +1578,55 @@
           <w:sz w:val="24"/>
           <w:szCs w:val="24"/>
         </w:rPr>
-        <w:t xml:space="preserve"> Et la mise en place de slugs contribue à des URLs user friendly.</w:t>
+        <w:t xml:space="preserve"> </w:t>
+      </w:r>
+      <w:r>
+        <w:rPr>
+          <w:rFonts w:ascii="Comic Sans MS" w:hAnsi="Comic Sans MS"/>
+          <w:sz w:val="24"/>
+          <w:szCs w:val="24"/>
+        </w:rPr>
+        <w:t xml:space="preserve">J’ai également </w:t>
+      </w:r>
+      <w:r>
+        <w:rPr>
+          <w:rFonts w:ascii="Comic Sans MS" w:hAnsi="Comic Sans MS"/>
+          <w:sz w:val="24"/>
+          <w:szCs w:val="24"/>
+        </w:rPr>
+        <w:t>mis en place de</w:t>
+      </w:r>
+      <w:r>
+        <w:rPr>
+          <w:rFonts w:ascii="Comic Sans MS" w:hAnsi="Comic Sans MS"/>
+          <w:sz w:val="24"/>
+          <w:szCs w:val="24"/>
+        </w:rPr>
+        <w:t>s</w:t>
+      </w:r>
+      <w:r>
+        <w:rPr>
+          <w:rFonts w:ascii="Comic Sans MS" w:hAnsi="Comic Sans MS"/>
+          <w:sz w:val="24"/>
+          <w:szCs w:val="24"/>
+        </w:rPr>
+        <w:t xml:space="preserve"> slugs </w:t>
+      </w:r>
+      <w:r>
+        <w:rPr>
+          <w:rFonts w:ascii="Comic Sans MS" w:hAnsi="Comic Sans MS"/>
+          <w:sz w:val="24"/>
+          <w:szCs w:val="24"/>
+        </w:rPr>
+        <w:t>pour avoir des urls plus conviviale</w:t>
+      </w:r>
+      <w:r>
+        <w:rPr>
+          <w:rFonts w:ascii="Comic Sans MS" w:hAnsi="Comic Sans MS"/>
+          <w:sz w:val="24"/>
+          <w:szCs w:val="24"/>
+        </w:rPr>
+        <w:t>.</w:t>
       </w:r>
     </w:p>
     <w:p>
@@ -1241,7 +1718,25 @@
           <w:szCs w:val="24"/>
           <w:lang w:eastAsia="fr-FR"/>
         </w:rPr>
-        <w:t xml:space="preserve">Ici nous sommes sur la </w:t>
+        <w:t>Quand l</w:t>
+      </w:r>
+      <w:r>
+        <w:rPr>
+          <w:rFonts w:ascii="Comic Sans MS" w:eastAsia="Times New Roman" w:hAnsi="Comic Sans MS" w:cs="Times New Roman"/>
+          <w:sz w:val="24"/>
+          <w:szCs w:val="24"/>
+          <w:lang w:eastAsia="fr-FR"/>
+        </w:rPr>
+        <w:t xml:space="preserve">’utilisateur souhaite ajouter un ticket, cela envoie une requete http au </w:t>
+      </w:r>
+      <w:r>
+        <w:rPr>
+          <w:rFonts w:ascii="Comic Sans MS" w:eastAsia="Times New Roman" w:hAnsi="Comic Sans MS" w:cs="Times New Roman"/>
+          <w:sz w:val="24"/>
+          <w:szCs w:val="24"/>
+          <w:lang w:eastAsia="fr-FR"/>
+        </w:rPr>
+        <w:t xml:space="preserve">controller frontal. Il passe par le noyau de symfony, qui rentre dans le syteme de routing et la requete est reçu par le controler frontal qui se décharge de lire la route et de l’orienter vers le bon </w:t>
       </w:r>
       <w:r>
         <w:rPr>
@@ -1252,16 +1747,25 @@
           <w:szCs w:val="24"/>
           <w:lang w:eastAsia="fr-FR"/>
         </w:rPr>
-        <w:t>vue</w:t>
-      </w:r>
-      <w:r>
-        <w:rPr>
-          <w:rFonts w:ascii="Comic Sans MS" w:eastAsia="Times New Roman" w:hAnsi="Comic Sans MS" w:cs="Times New Roman"/>
-          <w:sz w:val="24"/>
-          <w:szCs w:val="24"/>
-          <w:lang w:eastAsia="fr-FR"/>
-        </w:rPr>
-        <w:t xml:space="preserve"> du client, c’est la page d’exposition qui permet de choisir directement les tickets à commander. </w:t>
+        <w:t>controller</w:t>
+      </w:r>
+      <w:r>
+        <w:rPr>
+          <w:rFonts w:ascii="Comic Sans MS" w:eastAsia="Times New Roman" w:hAnsi="Comic Sans MS" w:cs="Times New Roman"/>
+          <w:sz w:val="24"/>
+          <w:szCs w:val="24"/>
+          <w:lang w:eastAsia="fr-FR"/>
+        </w:rPr>
+        <w:t xml:space="preserve"> qui active la méthode addTicketToCart</w:t>
+      </w:r>
+      <w:r>
+        <w:rPr>
+          <w:rFonts w:ascii="Comic Sans MS" w:eastAsia="Times New Roman" w:hAnsi="Comic Sans MS" w:cs="Times New Roman"/>
+          <w:sz w:val="24"/>
+          <w:szCs w:val="24"/>
+          <w:lang w:eastAsia="fr-FR"/>
+        </w:rPr>
+        <w:t xml:space="preserve">. </w:t>
       </w:r>
     </w:p>
     <w:p>
@@ -1282,7 +1786,28 @@
           <w:szCs w:val="24"/>
           <w:lang w:eastAsia="fr-FR"/>
         </w:rPr>
-        <w:t xml:space="preserve">Quand l’utilisateur souhaite ajouter un ticket, cela envoie une requete http au </w:t>
+        <w:t xml:space="preserve">-diapo 2 : </w:t>
+      </w:r>
+    </w:p>
+    <w:p>
+      <w:pPr>
+        <w:spacing w:before="100" w:beforeAutospacing="1" w:after="100" w:afterAutospacing="1" w:line="240" w:lineRule="auto"/>
+        <w:jc w:val="both"/>
+        <w:rPr>
+          <w:rFonts w:ascii="Comic Sans MS" w:eastAsia="Times New Roman" w:hAnsi="Comic Sans MS" w:cs="Times New Roman"/>
+          <w:sz w:val="24"/>
+          <w:szCs w:val="24"/>
+          <w:lang w:eastAsia="fr-FR"/>
+        </w:rPr>
+      </w:pPr>
+      <w:r>
+        <w:rPr>
+          <w:rFonts w:ascii="Comic Sans MS" w:eastAsia="Times New Roman" w:hAnsi="Comic Sans MS" w:cs="Times New Roman"/>
+          <w:sz w:val="24"/>
+          <w:szCs w:val="24"/>
+          <w:lang w:eastAsia="fr-FR"/>
+        </w:rPr>
+        <w:t xml:space="preserve">Le </w:t>
       </w:r>
       <w:r>
         <w:rPr>
@@ -1302,58 +1827,7 @@
           <w:szCs w:val="24"/>
           <w:lang w:eastAsia="fr-FR"/>
         </w:rPr>
-        <w:t xml:space="preserve"> qui active la méthode addTicketToCart</w:t>
-      </w:r>
-      <w:r>
-        <w:rPr>
-          <w:rFonts w:ascii="Comic Sans MS" w:eastAsia="Times New Roman" w:hAnsi="Comic Sans MS" w:cs="Times New Roman"/>
-          <w:sz w:val="24"/>
-          <w:szCs w:val="24"/>
-          <w:lang w:eastAsia="fr-FR"/>
-        </w:rPr>
-        <w:t xml:space="preserve">. </w:t>
-      </w:r>
-    </w:p>
-    <w:p>
-      <w:pPr>
-        <w:spacing w:before="100" w:beforeAutospacing="1" w:after="100" w:afterAutospacing="1" w:line="240" w:lineRule="auto"/>
-        <w:jc w:val="both"/>
-        <w:rPr>
-          <w:rFonts w:ascii="Comic Sans MS" w:eastAsia="Times New Roman" w:hAnsi="Comic Sans MS" w:cs="Times New Roman"/>
-          <w:sz w:val="24"/>
-          <w:szCs w:val="24"/>
-          <w:lang w:eastAsia="fr-FR"/>
-        </w:rPr>
-      </w:pPr>
-      <w:r>
-        <w:rPr>
-          <w:rFonts w:ascii="Comic Sans MS" w:eastAsia="Times New Roman" w:hAnsi="Comic Sans MS" w:cs="Times New Roman"/>
-          <w:sz w:val="24"/>
-          <w:szCs w:val="24"/>
-          <w:lang w:eastAsia="fr-FR"/>
-        </w:rPr>
-        <w:t xml:space="preserve">-diapo 2 : </w:t>
-      </w:r>
-    </w:p>
-    <w:p>
-      <w:pPr>
-        <w:spacing w:before="100" w:beforeAutospacing="1" w:after="100" w:afterAutospacing="1" w:line="240" w:lineRule="auto"/>
-        <w:jc w:val="both"/>
-        <w:rPr>
-          <w:rFonts w:ascii="Comic Sans MS" w:eastAsia="Times New Roman" w:hAnsi="Comic Sans MS" w:cs="Times New Roman"/>
-          <w:sz w:val="24"/>
-          <w:szCs w:val="24"/>
-          <w:lang w:eastAsia="fr-FR"/>
-        </w:rPr>
-      </w:pPr>
-      <w:r>
-        <w:rPr>
-          <w:rFonts w:ascii="Comic Sans MS" w:eastAsia="Times New Roman" w:hAnsi="Comic Sans MS" w:cs="Times New Roman"/>
-          <w:sz w:val="24"/>
-          <w:szCs w:val="24"/>
-          <w:lang w:eastAsia="fr-FR"/>
-        </w:rPr>
-        <w:t xml:space="preserve">Le </w:t>
+        <w:t xml:space="preserve"> interroge le </w:t>
       </w:r>
       <w:r>
         <w:rPr>
@@ -1364,16 +1838,16 @@
           <w:szCs w:val="24"/>
           <w:lang w:eastAsia="fr-FR"/>
         </w:rPr>
-        <w:t>controller</w:t>
-      </w:r>
-      <w:r>
-        <w:rPr>
-          <w:rFonts w:ascii="Comic Sans MS" w:eastAsia="Times New Roman" w:hAnsi="Comic Sans MS" w:cs="Times New Roman"/>
-          <w:sz w:val="24"/>
-          <w:szCs w:val="24"/>
-          <w:lang w:eastAsia="fr-FR"/>
-        </w:rPr>
-        <w:t xml:space="preserve"> interroge le model pour</w:t>
+        <w:t>model</w:t>
+      </w:r>
+      <w:r>
+        <w:rPr>
+          <w:rFonts w:ascii="Comic Sans MS" w:eastAsia="Times New Roman" w:hAnsi="Comic Sans MS" w:cs="Times New Roman"/>
+          <w:sz w:val="24"/>
+          <w:szCs w:val="24"/>
+          <w:lang w:eastAsia="fr-FR"/>
+        </w:rPr>
+        <w:t xml:space="preserve"> pour</w:t>
       </w:r>
       <w:r>
         <w:rPr>
@@ -1400,7 +1874,25 @@
           <w:szCs w:val="24"/>
           <w:lang w:eastAsia="fr-FR"/>
         </w:rPr>
-        <w:t xml:space="preserve"> le ticket souhaité via le repository. Puis appelle la méthode addCart du CartService qui permet d’ajouter le ticket à la session du panier</w:t>
+        <w:t xml:space="preserve"> le ticket souhaité via le repository. </w:t>
+      </w:r>
+      <w:r>
+        <w:rPr>
+          <w:rFonts w:ascii="Comic Sans MS" w:eastAsia="Times New Roman" w:hAnsi="Comic Sans MS" w:cs="Times New Roman"/>
+          <w:sz w:val="24"/>
+          <w:szCs w:val="24"/>
+          <w:lang w:eastAsia="fr-FR"/>
+        </w:rPr>
+        <w:t>Une fois ces informations récupérées il</w:t>
+      </w:r>
+      <w:r>
+        <w:rPr>
+          <w:rFonts w:ascii="Comic Sans MS" w:eastAsia="Times New Roman" w:hAnsi="Comic Sans MS" w:cs="Times New Roman"/>
+          <w:sz w:val="24"/>
+          <w:szCs w:val="24"/>
+          <w:lang w:eastAsia="fr-FR"/>
+        </w:rPr>
+        <w:t xml:space="preserve"> appelle la méthode addCart du CartService qui permet d’ajouter le ticket à la session du panier</w:t>
       </w:r>
       <w:r>
         <w:rPr>
@@ -1439,7 +1931,16 @@
           <w:szCs w:val="24"/>
           <w:lang w:eastAsia="fr-FR"/>
         </w:rPr>
-        <w:t>Une fois que l’utilisateur a ajouté tous les tickets souhaités au panier il peut alors accèder à son panier soit par la page d’exposition soit par la navbar.</w:t>
+        <w:t xml:space="preserve">Une fois que l’utilisateur a ajouté tous les tickets souhaités au panier il peut alors accèder à son panier </w:t>
+      </w:r>
+      <w:r>
+        <w:rPr>
+          <w:rFonts w:ascii="Comic Sans MS" w:eastAsia="Times New Roman" w:hAnsi="Comic Sans MS" w:cs="Times New Roman"/>
+          <w:sz w:val="24"/>
+          <w:szCs w:val="24"/>
+          <w:lang w:eastAsia="fr-FR"/>
+        </w:rPr>
+        <w:t>et effectuer le paiement.</w:t>
       </w:r>
     </w:p>
     <w:p>
@@ -1491,15 +1992,25 @@
           <w:lang w:eastAsia="fr-FR"/>
         </w:rPr>
       </w:pPr>
-      <w:r>
-        <w:rPr>
-          <w:rFonts w:ascii="Comic Sans MS" w:eastAsia="Times New Roman" w:hAnsi="Comic Sans MS" w:cs="Times New Roman"/>
-          <w:sz w:val="24"/>
-          <w:szCs w:val="24"/>
-          <w:lang w:eastAsia="fr-FR"/>
-        </w:rPr>
-        <w:lastRenderedPageBreak/>
-        <w:t xml:space="preserve">stripeCheckout </w:t>
+      <w:proofErr w:type="gramStart"/>
+      <w:r>
+        <w:rPr>
+          <w:rFonts w:ascii="Comic Sans MS" w:eastAsia="Times New Roman" w:hAnsi="Comic Sans MS" w:cs="Times New Roman"/>
+          <w:sz w:val="24"/>
+          <w:szCs w:val="24"/>
+          <w:lang w:eastAsia="fr-FR"/>
+        </w:rPr>
+        <w:t>stripeCheckout</w:t>
+      </w:r>
+      <w:proofErr w:type="gramEnd"/>
+      <w:r>
+        <w:rPr>
+          <w:rFonts w:ascii="Comic Sans MS" w:eastAsia="Times New Roman" w:hAnsi="Comic Sans MS" w:cs="Times New Roman"/>
+          <w:sz w:val="24"/>
+          <w:szCs w:val="24"/>
+          <w:lang w:eastAsia="fr-FR"/>
+        </w:rPr>
+        <w:t xml:space="preserve"> </w:t>
       </w:r>
       <w:r>
         <w:rPr>
@@ -2055,52 +2566,6 @@
         <w:jc w:val="both"/>
         <w:rPr>
           <w:rFonts w:ascii="Comic Sans MS" w:hAnsi="Comic Sans MS"/>
-          <w:sz w:val="24"/>
-          <w:szCs w:val="24"/>
-        </w:rPr>
-      </w:pPr>
-      <w:r>
-        <w:rPr>
-          <w:rFonts w:ascii="Comic Sans MS" w:hAnsi="Comic Sans MS"/>
-          <w:sz w:val="24"/>
-          <w:szCs w:val="24"/>
-        </w:rPr>
-        <w:t>Mise en place de contraintes lors de la saisie du formulaire.</w:t>
-      </w:r>
-    </w:p>
-    <w:p>
-      <w:pPr>
-        <w:spacing w:after="0" w:line="240" w:lineRule="auto"/>
-        <w:jc w:val="both"/>
-        <w:rPr>
-          <w:rFonts w:ascii="Comic Sans MS" w:hAnsi="Comic Sans MS"/>
-          <w:sz w:val="24"/>
-          <w:szCs w:val="24"/>
-        </w:rPr>
-      </w:pPr>
-      <w:r>
-        <w:rPr>
-          <w:rFonts w:ascii="Comic Sans MS" w:hAnsi="Comic Sans MS"/>
-          <w:sz w:val="24"/>
-          <w:szCs w:val="24"/>
-        </w:rPr>
-        <w:t xml:space="preserve">Twig échappe automatiquement les données {{ maVariable }} </w:t>
-      </w:r>
-      <w:r>
-        <w:rPr>
-          <w:rFonts w:ascii="Comic Sans MS" w:hAnsi="Comic Sans MS"/>
-          <w:sz w:val="24"/>
-          <w:szCs w:val="24"/>
-        </w:rPr>
-        <w:t>en sortie.</w:t>
-      </w:r>
-    </w:p>
-    <w:p>
-      <w:pPr>
-        <w:spacing w:after="0" w:line="240" w:lineRule="auto"/>
-        <w:jc w:val="both"/>
-        <w:rPr>
-          <w:rFonts w:ascii="Comic Sans MS" w:hAnsi="Comic Sans MS"/>
           <w:b/>
           <w:bCs/>
           <w:sz w:val="24"/>
@@ -2124,39 +2589,177 @@
           <w:sz w:val="24"/>
           <w:szCs w:val="24"/>
         </w:rPr>
-        <w:t>(</w:t>
-      </w:r>
-      <w:r>
-        <w:rPr>
-          <w:rFonts w:ascii="Comic Sans MS" w:hAnsi="Comic Sans MS"/>
-          <w:sz w:val="24"/>
-          <w:szCs w:val="24"/>
-        </w:rPr>
-        <w:t xml:space="preserve">natif : </w:t>
-      </w:r>
-      <w:r>
-        <w:rPr>
-          <w:rFonts w:ascii="Comic Sans MS" w:hAnsi="Comic Sans MS"/>
-          <w:sz w:val="24"/>
-          <w:szCs w:val="24"/>
-        </w:rPr>
-        <w:t>filtres de validation</w:t>
-      </w:r>
-      <w:r>
-        <w:rPr>
-          <w:rFonts w:ascii="Comic Sans MS" w:hAnsi="Comic Sans MS"/>
-          <w:sz w:val="24"/>
-          <w:szCs w:val="24"/>
-        </w:rPr>
-        <w:t xml:space="preserve"> (filter_var)</w:t>
-      </w:r>
-      <w:r>
-        <w:rPr>
-          <w:rFonts w:ascii="Comic Sans MS" w:hAnsi="Comic Sans MS"/>
-          <w:sz w:val="24"/>
-          <w:szCs w:val="24"/>
-        </w:rPr>
-        <w:t xml:space="preserve"> en entrée et htmlspecialchars en sortie)</w:t>
+        <w:t>Mise en place de contraintes lors de la saisie du formulaire.</w:t>
+      </w:r>
+      <w:r>
+        <w:rPr>
+          <w:rFonts w:ascii="Comic Sans MS" w:hAnsi="Comic Sans MS"/>
+          <w:sz w:val="24"/>
+          <w:szCs w:val="24"/>
+        </w:rPr>
+        <w:t xml:space="preserve"> Ici, nous en avons 3 :</w:t>
+      </w:r>
+    </w:p>
+    <w:p>
+      <w:pPr>
+        <w:pStyle w:val="Paragraphedeliste"/>
+        <w:numPr>
+          <w:ilvl w:val="0"/>
+          <w:numId w:val="3"/>
+        </w:numPr>
+        <w:spacing w:after="0" w:line="240" w:lineRule="auto"/>
+        <w:jc w:val="both"/>
+        <w:rPr>
+          <w:rFonts w:ascii="Comic Sans MS" w:hAnsi="Comic Sans MS"/>
+          <w:sz w:val="24"/>
+          <w:szCs w:val="24"/>
+        </w:rPr>
+      </w:pPr>
+      <w:r>
+        <w:rPr>
+          <w:rFonts w:ascii="Comic Sans MS" w:hAnsi="Comic Sans MS"/>
+          <w:sz w:val="24"/>
+          <w:szCs w:val="24"/>
+        </w:rPr>
+        <w:t>Obligation de rentrer le nom de l</w:t>
+      </w:r>
+      <w:r>
+        <w:rPr>
+          <w:rFonts w:ascii="Comic Sans MS" w:hAnsi="Comic Sans MS"/>
+          <w:sz w:val="24"/>
+          <w:szCs w:val="24"/>
+        </w:rPr>
+        <w:t>’</w:t>
+      </w:r>
+      <w:r>
+        <w:rPr>
+          <w:rFonts w:ascii="Comic Sans MS" w:hAnsi="Comic Sans MS"/>
+          <w:sz w:val="24"/>
+          <w:szCs w:val="24"/>
+        </w:rPr>
+        <w:t>artiste</w:t>
+      </w:r>
+    </w:p>
+    <w:p>
+      <w:pPr>
+        <w:pStyle w:val="Paragraphedeliste"/>
+        <w:numPr>
+          <w:ilvl w:val="0"/>
+          <w:numId w:val="3"/>
+        </w:numPr>
+        <w:spacing w:after="0" w:line="240" w:lineRule="auto"/>
+        <w:jc w:val="both"/>
+        <w:rPr>
+          <w:rFonts w:ascii="Comic Sans MS" w:hAnsi="Comic Sans MS"/>
+          <w:sz w:val="24"/>
+          <w:szCs w:val="24"/>
+        </w:rPr>
+      </w:pPr>
+      <w:r>
+        <w:rPr>
+          <w:rFonts w:ascii="Comic Sans MS" w:hAnsi="Comic Sans MS"/>
+          <w:sz w:val="24"/>
+          <w:szCs w:val="24"/>
+        </w:rPr>
+        <w:t>Longueur maximale de 50 chars</w:t>
+      </w:r>
+    </w:p>
+    <w:p>
+      <w:pPr>
+        <w:pStyle w:val="Paragraphedeliste"/>
+        <w:numPr>
+          <w:ilvl w:val="0"/>
+          <w:numId w:val="3"/>
+        </w:numPr>
+        <w:spacing w:after="0" w:line="240" w:lineRule="auto"/>
+        <w:jc w:val="both"/>
+        <w:rPr>
+          <w:rFonts w:ascii="Comic Sans MS" w:hAnsi="Comic Sans MS"/>
+          <w:sz w:val="24"/>
+          <w:szCs w:val="24"/>
+        </w:rPr>
+      </w:pPr>
+      <w:r>
+        <w:rPr>
+          <w:rFonts w:ascii="Comic Sans MS" w:hAnsi="Comic Sans MS"/>
+          <w:sz w:val="24"/>
+          <w:szCs w:val="24"/>
+        </w:rPr>
+        <w:t>Une régex acceptant que les lettres</w:t>
+      </w:r>
+      <w:r>
+        <w:rPr>
+          <w:rFonts w:ascii="Comic Sans MS" w:hAnsi="Comic Sans MS"/>
+          <w:sz w:val="24"/>
+          <w:szCs w:val="24"/>
+        </w:rPr>
+        <w:t xml:space="preserve"> de différents types,</w:t>
+      </w:r>
+      <w:r>
+        <w:rPr>
+          <w:rFonts w:ascii="Comic Sans MS" w:hAnsi="Comic Sans MS"/>
+          <w:sz w:val="24"/>
+          <w:szCs w:val="24"/>
+        </w:rPr>
+        <w:t xml:space="preserve"> des espaces et des tirets.</w:t>
+      </w:r>
+    </w:p>
+    <w:p>
+      <w:pPr>
+        <w:pStyle w:val="Paragraphedeliste"/>
+        <w:spacing w:after="0" w:line="240" w:lineRule="auto"/>
+        <w:ind w:left="435"/>
+        <w:jc w:val="both"/>
+        <w:rPr>
+          <w:rFonts w:ascii="Comic Sans MS" w:hAnsi="Comic Sans MS"/>
+          <w:sz w:val="24"/>
+          <w:szCs w:val="24"/>
+        </w:rPr>
+      </w:pPr>
+    </w:p>
+    <w:p>
+      <w:pPr>
+        <w:spacing w:after="0" w:line="240" w:lineRule="auto"/>
+        <w:jc w:val="both"/>
+        <w:rPr>
+          <w:rFonts w:ascii="Comic Sans MS" w:hAnsi="Comic Sans MS"/>
+          <w:sz w:val="24"/>
+          <w:szCs w:val="24"/>
+        </w:rPr>
+      </w:pPr>
+      <w:r>
+        <w:rPr>
+          <w:rFonts w:ascii="Comic Sans MS" w:hAnsi="Comic Sans MS"/>
+          <w:sz w:val="24"/>
+          <w:szCs w:val="24"/>
+        </w:rPr>
+        <w:t xml:space="preserve">Twig échappe automatiquement les données </w:t>
+      </w:r>
+      <w:proofErr w:type="gramStart"/>
+      <w:r>
+        <w:rPr>
+          <w:rFonts w:ascii="Comic Sans MS" w:hAnsi="Comic Sans MS"/>
+          <w:sz w:val="24"/>
+          <w:szCs w:val="24"/>
+        </w:rPr>
+        <w:t>{{ maVariable</w:t>
+      </w:r>
+      <w:proofErr w:type="gramEnd"/>
+      <w:r>
+        <w:rPr>
+          <w:rFonts w:ascii="Comic Sans MS" w:hAnsi="Comic Sans MS"/>
+          <w:sz w:val="24"/>
+          <w:szCs w:val="24"/>
+        </w:rPr>
+        <w:t xml:space="preserve"> }} </w:t>
+      </w:r>
+      <w:r>
+        <w:rPr>
+          <w:rFonts w:ascii="Comic Sans MS" w:hAnsi="Comic Sans MS"/>
+          <w:sz w:val="24"/>
+          <w:szCs w:val="24"/>
+        </w:rPr>
+        <w:t>en sortie.</w:t>
       </w:r>
     </w:p>
     <w:p>
@@ -2178,13 +2781,89 @@
         <w:jc w:val="both"/>
         <w:rPr>
           <w:rFonts w:ascii="Comic Sans MS" w:hAnsi="Comic Sans MS"/>
+          <w:sz w:val="24"/>
+          <w:szCs w:val="24"/>
+        </w:rPr>
+      </w:pPr>
+      <w:r>
+        <w:rPr>
+          <w:rFonts w:ascii="Comic Sans MS" w:hAnsi="Comic Sans MS"/>
+          <w:sz w:val="24"/>
+          <w:szCs w:val="24"/>
+        </w:rPr>
+        <w:t>(</w:t>
+      </w:r>
+      <w:proofErr w:type="gramStart"/>
+      <w:r>
+        <w:rPr>
+          <w:rFonts w:ascii="Comic Sans MS" w:hAnsi="Comic Sans MS"/>
+          <w:sz w:val="24"/>
+          <w:szCs w:val="24"/>
+        </w:rPr>
+        <w:t>natif</w:t>
+      </w:r>
+      <w:proofErr w:type="gramEnd"/>
+      <w:r>
+        <w:rPr>
+          <w:rFonts w:ascii="Comic Sans MS" w:hAnsi="Comic Sans MS"/>
+          <w:sz w:val="24"/>
+          <w:szCs w:val="24"/>
+        </w:rPr>
+        <w:t xml:space="preserve"> : </w:t>
+      </w:r>
+      <w:r>
+        <w:rPr>
+          <w:rFonts w:ascii="Comic Sans MS" w:hAnsi="Comic Sans MS"/>
+          <w:sz w:val="24"/>
+          <w:szCs w:val="24"/>
+        </w:rPr>
+        <w:t>filtres de validation</w:t>
+      </w:r>
+      <w:r>
+        <w:rPr>
+          <w:rFonts w:ascii="Comic Sans MS" w:hAnsi="Comic Sans MS"/>
+          <w:sz w:val="24"/>
+          <w:szCs w:val="24"/>
+        </w:rPr>
+        <w:t xml:space="preserve"> (filter_var)</w:t>
+      </w:r>
+      <w:r>
+        <w:rPr>
+          <w:rFonts w:ascii="Comic Sans MS" w:hAnsi="Comic Sans MS"/>
+          <w:sz w:val="24"/>
+          <w:szCs w:val="24"/>
+        </w:rPr>
+        <w:t xml:space="preserve"> en entrée et htmlspecialchars en sortie)</w:t>
+      </w:r>
+    </w:p>
+    <w:p>
+      <w:pPr>
+        <w:spacing w:after="0" w:line="240" w:lineRule="auto"/>
+        <w:jc w:val="both"/>
+        <w:rPr>
+          <w:rFonts w:ascii="Comic Sans MS" w:hAnsi="Comic Sans MS"/>
+          <w:sz w:val="24"/>
+          <w:szCs w:val="24"/>
+        </w:rPr>
+      </w:pPr>
+    </w:p>
+    <w:p>
+      <w:pPr>
+        <w:spacing w:after="0" w:line="240" w:lineRule="auto"/>
+        <w:jc w:val="both"/>
+        <w:rPr>
+          <w:rFonts w:ascii="Comic Sans MS" w:hAnsi="Comic Sans MS"/>
           <w:b/>
           <w:bCs/>
           <w:sz w:val="24"/>
           <w:szCs w:val="24"/>
         </w:rPr>
       </w:pPr>
-      <w:r>
+    </w:p>
+    <w:p>
+      <w:pPr>
+        <w:spacing w:after="0" w:line="240" w:lineRule="auto"/>
+        <w:jc w:val="both"/>
         <w:rPr>
           <w:rFonts w:ascii="Comic Sans MS" w:hAnsi="Comic Sans MS"/>
           <w:b/>
@@ -2192,16 +2871,7 @@
           <w:sz w:val="24"/>
           <w:szCs w:val="24"/>
         </w:rPr>
-        <w:t>Faille csrf </w:t>
-      </w:r>
-      <w:r>
-        <w:rPr>
-          <w:rFonts w:ascii="Comic Sans MS" w:hAnsi="Comic Sans MS"/>
-          <w:sz w:val="24"/>
-          <w:szCs w:val="24"/>
-        </w:rPr>
-        <w:t xml:space="preserve">: </w:t>
-      </w:r>
+      </w:pPr>
       <w:r>
         <w:rPr>
           <w:rFonts w:ascii="Comic Sans MS" w:hAnsi="Comic Sans MS"/>
@@ -2210,126 +2880,17 @@
           <w:sz w:val="24"/>
           <w:szCs w:val="24"/>
         </w:rPr>
-        <w:t>Cross-Site Request Forgery</w:t>
-      </w:r>
-    </w:p>
-    <w:p>
-      <w:pPr>
-        <w:spacing w:after="0" w:line="240" w:lineRule="auto"/>
-        <w:jc w:val="both"/>
-        <w:rPr>
-          <w:rFonts w:ascii="Comic Sans MS" w:hAnsi="Comic Sans MS"/>
-          <w:sz w:val="24"/>
-          <w:szCs w:val="24"/>
-        </w:rPr>
-      </w:pPr>
-      <w:r>
-        <w:rPr>
-          <w:rFonts w:ascii="Comic Sans MS" w:hAnsi="Comic Sans MS"/>
-          <w:sz w:val="24"/>
-          <w:szCs w:val="24"/>
-        </w:rPr>
-        <w:t xml:space="preserve">Symfony utilise un token unique inclus à chaque formulaire  </w:t>
-      </w:r>
-      <w:r>
-        <w:rPr>
-          <w:rFonts w:ascii="Comic Sans MS" w:hAnsi="Comic Sans MS"/>
-          <w:sz w:val="24"/>
-          <w:szCs w:val="24"/>
-        </w:rPr>
-        <w:t>(</w:t>
-      </w:r>
-      <w:r>
-        <w:rPr>
-          <w:rFonts w:ascii="Comic Sans MS" w:hAnsi="Comic Sans MS"/>
-          <w:sz w:val="24"/>
-          <w:szCs w:val="24"/>
-        </w:rPr>
-        <w:t>form_start</w:t>
-      </w:r>
-      <w:r>
-        <w:rPr>
-          <w:rFonts w:ascii="Comic Sans MS" w:hAnsi="Comic Sans MS"/>
-          <w:sz w:val="24"/>
-          <w:szCs w:val="24"/>
-        </w:rPr>
-        <w:t>)</w:t>
-      </w:r>
-    </w:p>
-    <w:p>
-      <w:pPr>
-        <w:spacing w:after="0" w:line="240" w:lineRule="auto"/>
-        <w:jc w:val="both"/>
-        <w:rPr>
-          <w:rFonts w:ascii="Parkinsans" w:hAnsi="Parkinsans" w:cstheme="minorHAnsi"/>
-        </w:rPr>
-      </w:pPr>
-      <w:r>
-        <w:rPr>
-          <w:rFonts w:ascii="Parkinsans" w:hAnsi="Parkinsans" w:cstheme="minorHAnsi"/>
-        </w:rPr>
-        <w:lastRenderedPageBreak/>
-        <w:t>Ce jeton est généralement inclus dans le formulaire sous forme d'un champ caché</w:t>
-      </w:r>
-      <w:r>
-        <w:rPr>
-          <w:rFonts w:ascii="Parkinsans" w:hAnsi="Parkinsans" w:cstheme="minorHAnsi"/>
-        </w:rPr>
-        <w:t xml:space="preserve"> pour les formulaires de sécurité comme login.</w:t>
-      </w:r>
-    </w:p>
-    <w:p>
-      <w:pPr>
-        <w:spacing w:after="0" w:line="240" w:lineRule="auto"/>
-        <w:jc w:val="both"/>
-        <w:rPr>
-          <w:rFonts w:ascii="Parkinsans" w:hAnsi="Parkinsans" w:cstheme="minorHAnsi"/>
-        </w:rPr>
-      </w:pPr>
-    </w:p>
-    <w:p>
-      <w:pPr>
-        <w:spacing w:after="0" w:line="240" w:lineRule="auto"/>
-        <w:jc w:val="both"/>
-        <w:rPr>
-          <w:rFonts w:ascii="Comic Sans MS" w:hAnsi="Comic Sans MS"/>
-          <w:sz w:val="24"/>
-          <w:szCs w:val="24"/>
-        </w:rPr>
-      </w:pPr>
-      <w:r>
-        <w:rPr>
-          <w:rFonts w:ascii="Parkinsans" w:hAnsi="Parkinsans" w:cstheme="minorHAnsi"/>
-        </w:rPr>
-        <w:t>Sinon il faut mettre en place une contrainte de token qui permet d’activer la protection CSRF.</w:t>
-      </w:r>
-    </w:p>
-    <w:p>
-      <w:pPr>
-        <w:spacing w:after="0" w:line="240" w:lineRule="auto"/>
-        <w:jc w:val="both"/>
-        <w:rPr>
-          <w:rFonts w:ascii="Comic Sans MS" w:hAnsi="Comic Sans MS"/>
-          <w:sz w:val="24"/>
-          <w:szCs w:val="24"/>
-        </w:rPr>
-      </w:pPr>
-    </w:p>
-    <w:p>
-      <w:pPr>
-        <w:spacing w:after="0" w:line="240" w:lineRule="auto"/>
-        <w:jc w:val="both"/>
-        <w:rPr>
-          <w:rFonts w:ascii="Comic Sans MS" w:hAnsi="Comic Sans MS"/>
-          <w:sz w:val="24"/>
-          <w:szCs w:val="24"/>
-        </w:rPr>
-      </w:pPr>
-    </w:p>
-    <w:p>
-      <w:pPr>
-        <w:spacing w:after="0" w:line="240" w:lineRule="auto"/>
-        <w:jc w:val="both"/>
+        <w:t>Faille csrf </w:t>
+      </w:r>
+      <w:r>
+        <w:rPr>
+          <w:rFonts w:ascii="Comic Sans MS" w:hAnsi="Comic Sans MS"/>
+          <w:sz w:val="24"/>
+          <w:szCs w:val="24"/>
+        </w:rPr>
+        <w:t xml:space="preserve">: </w:t>
+      </w:r>
+      <w:r>
         <w:rPr>
           <w:rFonts w:ascii="Comic Sans MS" w:hAnsi="Comic Sans MS"/>
           <w:b/>
@@ -2337,8 +2898,13 @@
           <w:sz w:val="24"/>
           <w:szCs w:val="24"/>
         </w:rPr>
-      </w:pPr>
-      <w:r>
+        <w:t>Cross-Site Request Forgery</w:t>
+      </w:r>
+    </w:p>
+    <w:p>
+      <w:pPr>
+        <w:spacing w:after="0" w:line="240" w:lineRule="auto"/>
+        <w:jc w:val="both"/>
         <w:rPr>
           <w:rFonts w:ascii="Comic Sans MS" w:hAnsi="Comic Sans MS"/>
           <w:b/>
@@ -2346,6 +2912,176 @@
           <w:sz w:val="24"/>
           <w:szCs w:val="24"/>
         </w:rPr>
+      </w:pPr>
+    </w:p>
+    <w:p>
+      <w:pPr>
+        <w:spacing w:after="0" w:line="240" w:lineRule="auto"/>
+        <w:jc w:val="both"/>
+        <w:rPr>
+          <w:rFonts w:ascii="Comic Sans MS" w:hAnsi="Comic Sans MS"/>
+          <w:sz w:val="24"/>
+          <w:szCs w:val="24"/>
+        </w:rPr>
+      </w:pPr>
+      <w:r>
+        <w:rPr>
+          <w:rFonts w:ascii="Comic Sans MS" w:hAnsi="Comic Sans MS"/>
+          <w:sz w:val="24"/>
+          <w:szCs w:val="24"/>
+        </w:rPr>
+        <w:t xml:space="preserve">Symfony utilise un token unique inclus à chaque </w:t>
+      </w:r>
+      <w:proofErr w:type="gramStart"/>
+      <w:r>
+        <w:rPr>
+          <w:rFonts w:ascii="Comic Sans MS" w:hAnsi="Comic Sans MS"/>
+          <w:sz w:val="24"/>
+          <w:szCs w:val="24"/>
+        </w:rPr>
+        <w:t xml:space="preserve">formulaire  </w:t>
+      </w:r>
+      <w:r>
+        <w:rPr>
+          <w:rFonts w:ascii="Comic Sans MS" w:hAnsi="Comic Sans MS"/>
+          <w:sz w:val="24"/>
+          <w:szCs w:val="24"/>
+        </w:rPr>
+        <w:t>(</w:t>
+      </w:r>
+      <w:proofErr w:type="gramEnd"/>
+      <w:r>
+        <w:rPr>
+          <w:rFonts w:ascii="Comic Sans MS" w:hAnsi="Comic Sans MS"/>
+          <w:sz w:val="24"/>
+          <w:szCs w:val="24"/>
+        </w:rPr>
+        <w:t>form_start</w:t>
+      </w:r>
+      <w:r>
+        <w:rPr>
+          <w:rFonts w:ascii="Comic Sans MS" w:hAnsi="Comic Sans MS"/>
+          <w:sz w:val="24"/>
+          <w:szCs w:val="24"/>
+        </w:rPr>
+        <w:t>)</w:t>
+      </w:r>
+    </w:p>
+    <w:p>
+      <w:pPr>
+        <w:spacing w:after="0" w:line="240" w:lineRule="auto"/>
+        <w:jc w:val="both"/>
+        <w:rPr>
+          <w:rFonts w:ascii="Comic Sans MS" w:hAnsi="Comic Sans MS" w:cstheme="minorHAnsi"/>
+          <w:sz w:val="24"/>
+          <w:szCs w:val="24"/>
+        </w:rPr>
+      </w:pPr>
+      <w:r>
+        <w:rPr>
+          <w:rFonts w:ascii="Comic Sans MS" w:hAnsi="Comic Sans MS" w:cstheme="minorHAnsi"/>
+          <w:sz w:val="24"/>
+          <w:szCs w:val="24"/>
+        </w:rPr>
+        <w:t>Ce jeton est généralement inclus dans le formulaire sous forme d'un champ caché pour les formulaires de sécurité comme login.</w:t>
+      </w:r>
+    </w:p>
+    <w:p>
+      <w:pPr>
+        <w:spacing w:after="0" w:line="240" w:lineRule="auto"/>
+        <w:jc w:val="both"/>
+        <w:rPr>
+          <w:rFonts w:ascii="Comic Sans MS" w:hAnsi="Comic Sans MS" w:cstheme="minorHAnsi"/>
+          <w:sz w:val="24"/>
+          <w:szCs w:val="24"/>
+        </w:rPr>
+      </w:pPr>
+    </w:p>
+    <w:p>
+      <w:pPr>
+        <w:spacing w:after="0" w:line="240" w:lineRule="auto"/>
+        <w:jc w:val="both"/>
+        <w:rPr>
+          <w:rFonts w:ascii="Comic Sans MS" w:hAnsi="Comic Sans MS"/>
+          <w:sz w:val="24"/>
+          <w:szCs w:val="24"/>
+        </w:rPr>
+      </w:pPr>
+      <w:r>
+        <w:rPr>
+          <w:rFonts w:ascii="Comic Sans MS" w:hAnsi="Comic Sans MS" w:cstheme="minorHAnsi"/>
+          <w:sz w:val="24"/>
+          <w:szCs w:val="24"/>
+        </w:rPr>
+        <w:t>Pour les autres, comme ici le formulaire de nom pr</w:t>
+      </w:r>
+      <w:r>
+        <w:rPr>
+          <w:rFonts w:ascii="Comic Sans MS" w:hAnsi="Comic Sans MS" w:cstheme="minorHAnsi"/>
+          <w:sz w:val="24"/>
+          <w:szCs w:val="24"/>
+        </w:rPr>
+        <w:t>é</w:t>
+      </w:r>
+      <w:r>
+        <w:rPr>
+          <w:rFonts w:ascii="Comic Sans MS" w:hAnsi="Comic Sans MS" w:cstheme="minorHAnsi"/>
+          <w:sz w:val="24"/>
+          <w:szCs w:val="24"/>
+        </w:rPr>
+        <w:t xml:space="preserve">nom dans le profile de l’utilisateur, il </w:t>
+      </w:r>
+      <w:r>
+        <w:rPr>
+          <w:rFonts w:ascii="Comic Sans MS" w:hAnsi="Comic Sans MS" w:cstheme="minorHAnsi"/>
+          <w:sz w:val="24"/>
+          <w:szCs w:val="24"/>
+        </w:rPr>
+        <w:t>faut mettre en place une contrainte de token qui permet d’activer la protection CSRF.</w:t>
+      </w:r>
+    </w:p>
+    <w:p>
+      <w:pPr>
+        <w:spacing w:after="0" w:line="240" w:lineRule="auto"/>
+        <w:jc w:val="both"/>
+        <w:rPr>
+          <w:rFonts w:ascii="Comic Sans MS" w:hAnsi="Comic Sans MS"/>
+          <w:sz w:val="24"/>
+          <w:szCs w:val="24"/>
+        </w:rPr>
+      </w:pPr>
+    </w:p>
+    <w:p>
+      <w:pPr>
+        <w:spacing w:after="0" w:line="240" w:lineRule="auto"/>
+        <w:jc w:val="both"/>
+        <w:rPr>
+          <w:rFonts w:ascii="Comic Sans MS" w:hAnsi="Comic Sans MS"/>
+          <w:sz w:val="24"/>
+          <w:szCs w:val="24"/>
+        </w:rPr>
+      </w:pPr>
+    </w:p>
+    <w:p>
+      <w:pPr>
+        <w:spacing w:after="0" w:line="240" w:lineRule="auto"/>
+        <w:jc w:val="both"/>
+        <w:rPr>
+          <w:rFonts w:ascii="Comic Sans MS" w:hAnsi="Comic Sans MS"/>
+          <w:b/>
+          <w:bCs/>
+          <w:sz w:val="24"/>
+          <w:szCs w:val="24"/>
+        </w:rPr>
+      </w:pPr>
+      <w:r>
+        <w:rPr>
+          <w:rFonts w:ascii="Comic Sans MS" w:hAnsi="Comic Sans MS"/>
+          <w:b/>
+          <w:bCs/>
+          <w:sz w:val="24"/>
+          <w:szCs w:val="24"/>
+        </w:rPr>
         <w:t>Attaque par force brute et par dictionnaire :</w:t>
       </w:r>
     </w:p>
@@ -2355,15 +3091,11 @@
         <w:jc w:val="both"/>
         <w:rPr>
           <w:rFonts w:ascii="Comic Sans MS" w:hAnsi="Comic Sans MS"/>
-          <w:sz w:val="24"/>
-          <w:szCs w:val="24"/>
-        </w:rPr>
-      </w:pPr>
-      <w:r>
-        <w:rPr>
-          <w:rFonts w:ascii="Comic Sans MS" w:hAnsi="Comic Sans MS"/>
-          <w:sz w:val="24"/>
-          <w:szCs w:val="24"/>
+        </w:rPr>
+      </w:pPr>
+      <w:r>
+        <w:rPr>
+          <w:rFonts w:ascii="Comic Sans MS" w:hAnsi="Comic Sans MS"/>
         </w:rPr>
         <w:t>Prise de l’empreinte numérique du mot de passe et ajout d’une regex</w:t>
       </w:r>
@@ -2374,26 +3106,20 @@
         <w:jc w:val="both"/>
         <w:rPr>
           <w:rFonts w:ascii="Comic Sans MS" w:hAnsi="Comic Sans MS"/>
-          <w:sz w:val="24"/>
-          <w:szCs w:val="24"/>
-        </w:rPr>
-      </w:pPr>
-    </w:p>
-    <w:p>
-      <w:pPr>
-        <w:spacing w:after="0" w:line="240" w:lineRule="auto"/>
-        <w:jc w:val="both"/>
-        <w:rPr>
-          <w:rFonts w:ascii="Comic Sans MS" w:hAnsi="Comic Sans MS"/>
-          <w:sz w:val="24"/>
-          <w:szCs w:val="24"/>
-        </w:rPr>
-      </w:pPr>
-      <w:r>
-        <w:rPr>
-          <w:rFonts w:ascii="Comic Sans MS" w:hAnsi="Comic Sans MS"/>
-          <w:sz w:val="24"/>
-          <w:szCs w:val="24"/>
+        </w:rPr>
+      </w:pPr>
+    </w:p>
+    <w:p>
+      <w:pPr>
+        <w:spacing w:after="0" w:line="240" w:lineRule="auto"/>
+        <w:jc w:val="both"/>
+        <w:rPr>
+          <w:rFonts w:ascii="Comic Sans MS" w:hAnsi="Comic Sans MS"/>
+        </w:rPr>
+      </w:pPr>
+      <w:r>
+        <w:rPr>
+          <w:rFonts w:ascii="Comic Sans MS" w:hAnsi="Comic Sans MS"/>
         </w:rPr>
         <w:t xml:space="preserve">Empreinte : </w:t>
       </w:r>
@@ -2406,20 +3132,20 @@
         <w:mirrorIndents/>
         <w:jc w:val="both"/>
         <w:rPr>
-          <w:rFonts w:ascii="Parkinsans" w:hAnsi="Parkinsans" w:cstheme="minorHAnsi"/>
+          <w:rFonts w:ascii="Comic Sans MS" w:hAnsi="Comic Sans MS" w:cstheme="minorHAnsi"/>
           <w:u w:color="FF0000"/>
         </w:rPr>
       </w:pPr>
       <w:r>
         <w:rPr>
-          <w:rFonts w:ascii="Parkinsans" w:hAnsi="Parkinsans" w:cstheme="minorHAnsi"/>
+          <w:rFonts w:ascii="Comic Sans MS" w:hAnsi="Comic Sans MS" w:cstheme="minorHAnsi"/>
           <w:u w:val="thick" w:color="FF0000"/>
         </w:rPr>
         <w:t>Nom de l’algorithme</w:t>
       </w:r>
       <w:r>
         <w:rPr>
-          <w:rFonts w:ascii="Parkinsans" w:hAnsi="Parkinsans" w:cstheme="minorHAnsi"/>
+          <w:rFonts w:ascii="Comic Sans MS" w:hAnsi="Comic Sans MS" w:cstheme="minorHAnsi"/>
           <w:u w:color="FF0000"/>
         </w:rPr>
         <w:t> : Ici, il s’agit de bcrypt.</w:t>
@@ -2433,19 +3159,19 @@
         <w:mirrorIndents/>
         <w:jc w:val="both"/>
         <w:rPr>
-          <w:rFonts w:ascii="Parkinsans" w:hAnsi="Parkinsans" w:cstheme="minorHAnsi"/>
-        </w:rPr>
-      </w:pPr>
-      <w:r>
-        <w:rPr>
-          <w:rFonts w:ascii="Parkinsans" w:hAnsi="Parkinsans" w:cstheme="minorHAnsi"/>
+          <w:rFonts w:ascii="Comic Sans MS" w:hAnsi="Comic Sans MS" w:cstheme="minorHAnsi"/>
+        </w:rPr>
+      </w:pPr>
+      <w:r>
+        <w:rPr>
+          <w:rFonts w:ascii="Comic Sans MS" w:hAnsi="Comic Sans MS" w:cstheme="minorHAnsi"/>
           <w:u w:val="thick" w:color="7030A0"/>
         </w:rPr>
         <w:t>Le coût</w:t>
       </w:r>
       <w:r>
         <w:rPr>
-          <w:rFonts w:ascii="Parkinsans" w:hAnsi="Parkinsans" w:cstheme="minorHAnsi"/>
+          <w:rFonts w:ascii="Comic Sans MS" w:hAnsi="Comic Sans MS" w:cstheme="minorHAnsi"/>
         </w:rPr>
         <w:t> : Représente la complexité du calcul (2^10).</w:t>
       </w:r>
@@ -2458,19 +3184,19 @@
         <w:mirrorIndents/>
         <w:jc w:val="both"/>
         <w:rPr>
-          <w:rFonts w:ascii="Parkinsans" w:hAnsi="Parkinsans" w:cstheme="minorHAnsi"/>
-        </w:rPr>
-      </w:pPr>
-      <w:r>
-        <w:rPr>
-          <w:rFonts w:ascii="Parkinsans" w:hAnsi="Parkinsans" w:cstheme="minorHAnsi"/>
+          <w:rFonts w:ascii="Comic Sans MS" w:hAnsi="Comic Sans MS" w:cstheme="minorHAnsi"/>
+        </w:rPr>
+      </w:pPr>
+      <w:r>
+        <w:rPr>
+          <w:rFonts w:ascii="Comic Sans MS" w:hAnsi="Comic Sans MS" w:cstheme="minorHAnsi"/>
           <w:u w:val="thick" w:color="92D050"/>
         </w:rPr>
         <w:t>Le processus de salage (</w:t>
       </w:r>
       <w:r>
         <w:rPr>
-          <w:rFonts w:ascii="Parkinsans" w:hAnsi="Parkinsans" w:cstheme="minorHAnsi"/>
+          <w:rFonts w:ascii="Comic Sans MS" w:hAnsi="Comic Sans MS" w:cstheme="minorHAnsi"/>
           <w:i/>
           <w:iCs/>
           <w:u w:val="thick" w:color="92D050"/>
@@ -2479,34 +3205,16 @@
       </w:r>
       <w:r>
         <w:rPr>
-          <w:rFonts w:ascii="Parkinsans" w:hAnsi="Parkinsans" w:cstheme="minorHAnsi"/>
+          <w:rFonts w:ascii="Comic Sans MS" w:hAnsi="Comic Sans MS" w:cstheme="minorHAnsi"/>
           <w:u w:val="thick" w:color="92D050"/>
         </w:rPr>
         <w:t>)</w:t>
       </w:r>
       <w:r>
         <w:rPr>
-          <w:rFonts w:ascii="Parkinsans" w:hAnsi="Parkinsans" w:cstheme="minorHAnsi"/>
-        </w:rPr>
-        <w:t xml:space="preserve"> : </w:t>
-      </w:r>
-      <w:r>
-        <w:rPr>
-          <w:rFonts w:ascii="Parkinsans" w:hAnsi="Parkinsans" w:cstheme="minorHAnsi"/>
-        </w:rPr>
-        <w:t xml:space="preserve">ajoute une valeur </w:t>
-      </w:r>
-      <w:r>
-        <w:rPr>
-          <w:rFonts w:ascii="Parkinsans" w:hAnsi="Parkinsans" w:cstheme="minorHAnsi"/>
-        </w:rPr>
-        <w:t xml:space="preserve">aléatoire et </w:t>
-      </w:r>
-      <w:r>
-        <w:rPr>
-          <w:rFonts w:ascii="Parkinsans" w:hAnsi="Parkinsans" w:cstheme="minorHAnsi"/>
-        </w:rPr>
-        <w:t>unique avant le hachage du mot de passe.</w:t>
+          <w:rFonts w:ascii="Comic Sans MS" w:hAnsi="Comic Sans MS" w:cstheme="minorHAnsi"/>
+        </w:rPr>
+        <w:t> : ajoute une valeur aléatoire et unique avant le hachage du mot de passe.</w:t>
       </w:r>
     </w:p>
     <w:p>
@@ -2517,19 +3225,19 @@
         <w:mirrorIndents/>
         <w:jc w:val="both"/>
         <w:rPr>
-          <w:rFonts w:ascii="Parkinsans" w:hAnsi="Parkinsans" w:cstheme="minorHAnsi"/>
-        </w:rPr>
-      </w:pPr>
-      <w:r>
-        <w:rPr>
-          <w:rFonts w:ascii="Parkinsans" w:hAnsi="Parkinsans" w:cstheme="minorHAnsi"/>
+          <w:rFonts w:ascii="Comic Sans MS" w:hAnsi="Comic Sans MS" w:cstheme="minorHAnsi"/>
+        </w:rPr>
+      </w:pPr>
+      <w:r>
+        <w:rPr>
+          <w:rFonts w:ascii="Comic Sans MS" w:hAnsi="Comic Sans MS" w:cstheme="minorHAnsi"/>
           <w:u w:val="thick" w:color="FFC000"/>
         </w:rPr>
         <w:t>La dernière partie</w:t>
       </w:r>
       <w:r>
         <w:rPr>
-          <w:rFonts w:ascii="Parkinsans" w:hAnsi="Parkinsans" w:cstheme="minorHAnsi"/>
+          <w:rFonts w:ascii="Comic Sans MS" w:hAnsi="Comic Sans MS" w:cstheme="minorHAnsi"/>
         </w:rPr>
         <w:t> : représente le mot de passe transformé de manière irréversible. Il est mélangé a des lettres, chiffres et caractères spéciaux.</w:t>
       </w:r>
@@ -2540,45 +3248,50 @@
         <w:jc w:val="both"/>
         <w:rPr>
           <w:rFonts w:ascii="Comic Sans MS" w:hAnsi="Comic Sans MS"/>
-          <w:sz w:val="24"/>
-          <w:szCs w:val="24"/>
-        </w:rPr>
-      </w:pPr>
-    </w:p>
-    <w:p>
-      <w:pPr>
-        <w:spacing w:after="0" w:line="240" w:lineRule="auto"/>
-        <w:jc w:val="both"/>
-        <w:rPr>
-          <w:rFonts w:ascii="Comic Sans MS" w:hAnsi="Comic Sans MS"/>
-          <w:sz w:val="24"/>
-          <w:szCs w:val="24"/>
-        </w:rPr>
-      </w:pPr>
-    </w:p>
-    <w:p>
-      <w:pPr>
-        <w:spacing w:after="0" w:line="240" w:lineRule="auto"/>
-        <w:jc w:val="both"/>
-        <w:rPr>
-          <w:rFonts w:ascii="Comic Sans MS" w:hAnsi="Comic Sans MS"/>
-          <w:sz w:val="24"/>
-          <w:szCs w:val="24"/>
-        </w:rPr>
-      </w:pPr>
-      <w:r>
-        <w:rPr>
-          <w:rFonts w:ascii="Comic Sans MS" w:hAnsi="Comic Sans MS"/>
-          <w:sz w:val="24"/>
-          <w:szCs w:val="24"/>
+        </w:rPr>
+      </w:pPr>
+    </w:p>
+    <w:p>
+      <w:pPr>
+        <w:spacing w:after="0" w:line="240" w:lineRule="auto"/>
+        <w:jc w:val="both"/>
+        <w:rPr>
+          <w:rFonts w:ascii="Comic Sans MS" w:hAnsi="Comic Sans MS"/>
+        </w:rPr>
+      </w:pPr>
+      <w:r>
+        <w:rPr>
+          <w:rFonts w:ascii="Comic Sans MS" w:hAnsi="Comic Sans MS"/>
+        </w:rPr>
+        <w:t>Ici c’est un exemple de regex pour un mot de passe qui respecte les recommandations de la cnil.</w:t>
+      </w:r>
+    </w:p>
+    <w:p>
+      <w:pPr>
+        <w:spacing w:after="0" w:line="240" w:lineRule="auto"/>
+        <w:jc w:val="both"/>
+        <w:rPr>
+          <w:rFonts w:ascii="Comic Sans MS" w:hAnsi="Comic Sans MS"/>
+        </w:rPr>
+      </w:pPr>
+    </w:p>
+    <w:p>
+      <w:pPr>
+        <w:spacing w:after="0" w:line="240" w:lineRule="auto"/>
+        <w:jc w:val="both"/>
+        <w:rPr>
+          <w:rFonts w:ascii="Comic Sans MS" w:hAnsi="Comic Sans MS"/>
+        </w:rPr>
+      </w:pPr>
+      <w:r>
+        <w:rPr>
+          <w:rFonts w:ascii="Comic Sans MS" w:hAnsi="Comic Sans MS"/>
         </w:rPr>
         <w:t>Détail de la regex</w:t>
       </w:r>
       <w:r>
         <w:rPr>
           <w:rFonts w:ascii="Comic Sans MS" w:hAnsi="Comic Sans MS"/>
-          <w:sz w:val="24"/>
-          <w:szCs w:val="24"/>
         </w:rPr>
         <w:t> :</w:t>
       </w:r>
@@ -2589,12 +3302,12 @@
         <w:contextualSpacing/>
         <w:mirrorIndents/>
         <w:rPr>
-          <w:rFonts w:ascii="Parkinsans" w:hAnsi="Parkinsans" w:cstheme="minorHAnsi"/>
-        </w:rPr>
-      </w:pPr>
-      <w:r>
-        <w:rPr>
-          <w:rFonts w:ascii="Parkinsans" w:hAnsi="Parkinsans" w:cstheme="minorHAnsi"/>
+          <w:rFonts w:ascii="Comic Sans MS" w:hAnsi="Comic Sans MS" w:cstheme="minorHAnsi"/>
+        </w:rPr>
+      </w:pPr>
+      <w:r>
+        <w:rPr>
+          <w:rFonts w:ascii="Comic Sans MS" w:hAnsi="Comic Sans MS" w:cstheme="minorHAnsi"/>
         </w:rPr>
         <w:t>Le mot de passe doit contenir au moins :</w:t>
       </w:r>
@@ -2605,12 +3318,12 @@
         <w:contextualSpacing/>
         <w:mirrorIndents/>
         <w:rPr>
-          <w:rFonts w:ascii="Parkinsans" w:hAnsi="Parkinsans" w:cstheme="minorHAnsi"/>
-        </w:rPr>
-      </w:pPr>
-      <w:r>
-        <w:rPr>
-          <w:rFonts w:ascii="Parkinsans" w:hAnsi="Parkinsans" w:cstheme="minorHAnsi"/>
+          <w:rFonts w:ascii="Comic Sans MS" w:hAnsi="Comic Sans MS" w:cstheme="minorHAnsi"/>
+        </w:rPr>
+      </w:pPr>
+      <w:r>
+        <w:rPr>
+          <w:rFonts w:ascii="Comic Sans MS" w:hAnsi="Comic Sans MS" w:cstheme="minorHAnsi"/>
         </w:rPr>
         <w:t>(A-Z) : Une lettre majuscule.</w:t>
       </w:r>
@@ -2621,12 +3334,12 @@
         <w:contextualSpacing/>
         <w:mirrorIndents/>
         <w:rPr>
-          <w:rFonts w:ascii="Parkinsans" w:hAnsi="Parkinsans" w:cstheme="minorHAnsi"/>
-        </w:rPr>
-      </w:pPr>
-      <w:r>
-        <w:rPr>
-          <w:rFonts w:ascii="Parkinsans" w:hAnsi="Parkinsans" w:cstheme="minorHAnsi"/>
+          <w:rFonts w:ascii="Comic Sans MS" w:hAnsi="Comic Sans MS" w:cstheme="minorHAnsi"/>
+        </w:rPr>
+      </w:pPr>
+      <w:r>
+        <w:rPr>
+          <w:rFonts w:ascii="Comic Sans MS" w:hAnsi="Comic Sans MS" w:cstheme="minorHAnsi"/>
         </w:rPr>
         <w:t>(\d) : Un chiffre.</w:t>
       </w:r>
@@ -2637,12 +3350,12 @@
         <w:contextualSpacing/>
         <w:mirrorIndents/>
         <w:rPr>
-          <w:rFonts w:ascii="Parkinsans" w:hAnsi="Parkinsans" w:cstheme="minorHAnsi"/>
-        </w:rPr>
-      </w:pPr>
-      <w:r>
-        <w:rPr>
-          <w:rFonts w:ascii="Parkinsans" w:hAnsi="Parkinsans" w:cstheme="minorHAnsi"/>
+          <w:rFonts w:ascii="Comic Sans MS" w:hAnsi="Comic Sans MS" w:cstheme="minorHAnsi"/>
+        </w:rPr>
+      </w:pPr>
+      <w:r>
+        <w:rPr>
+          <w:rFonts w:ascii="Comic Sans MS" w:hAnsi="Comic Sans MS" w:cstheme="minorHAnsi"/>
         </w:rPr>
         <w:t>([\W_]) : Un caractère spécial.</w:t>
       </w:r>
@@ -2653,12 +3366,12 @@
         <w:contextualSpacing/>
         <w:mirrorIndents/>
         <w:rPr>
-          <w:rFonts w:ascii="Parkinsans" w:hAnsi="Parkinsans" w:cstheme="minorHAnsi"/>
-        </w:rPr>
-      </w:pPr>
-      <w:r>
-        <w:rPr>
-          <w:rFonts w:ascii="Parkinsans" w:hAnsi="Parkinsans" w:cstheme="minorHAnsi"/>
+          <w:rFonts w:ascii="Comic Sans MS" w:hAnsi="Comic Sans MS" w:cstheme="minorHAnsi"/>
+        </w:rPr>
+      </w:pPr>
+      <w:r>
+        <w:rPr>
+          <w:rFonts w:ascii="Comic Sans MS" w:hAnsi="Comic Sans MS" w:cstheme="minorHAnsi"/>
         </w:rPr>
         <w:t>{12,} :  Douze caractères minimum.</w:t>
       </w:r>
@@ -2712,23 +3425,17 @@
         <w:jc w:val="both"/>
         <w:rPr>
           <w:rFonts w:ascii="Comic Sans MS" w:hAnsi="Comic Sans MS"/>
-          <w:sz w:val="24"/>
-          <w:szCs w:val="24"/>
-        </w:rPr>
-      </w:pPr>
-      <w:r>
-        <w:rPr>
-          <w:rFonts w:ascii="Comic Sans MS" w:hAnsi="Comic Sans MS"/>
-          <w:sz w:val="24"/>
-          <w:szCs w:val="24"/>
+        </w:rPr>
+      </w:pPr>
+      <w:r>
+        <w:rPr>
+          <w:rFonts w:ascii="Comic Sans MS" w:hAnsi="Comic Sans MS"/>
         </w:rPr>
         <w:t>Symfony utilise Doctrine pour la bdd et prépare les requêtes par le biais de requête paramétrées</w:t>
       </w:r>
       <w:r>
         <w:rPr>
           <w:rFonts w:ascii="Comic Sans MS" w:hAnsi="Comic Sans MS"/>
-          <w:sz w:val="24"/>
-          <w:szCs w:val="24"/>
         </w:rPr>
         <w:t>.</w:t>
       </w:r>
@@ -2739,43 +3446,59 @@
         <w:jc w:val="both"/>
         <w:rPr>
           <w:rFonts w:ascii="Comic Sans MS" w:hAnsi="Comic Sans MS"/>
-          <w:sz w:val="24"/>
-          <w:szCs w:val="24"/>
-        </w:rPr>
-      </w:pPr>
-    </w:p>
-    <w:p>
-      <w:pPr>
-        <w:spacing w:after="0" w:line="240" w:lineRule="auto"/>
-        <w:jc w:val="both"/>
-        <w:rPr>
-          <w:rFonts w:ascii="Comic Sans MS" w:hAnsi="Comic Sans MS"/>
-          <w:sz w:val="24"/>
-          <w:szCs w:val="24"/>
-        </w:rPr>
-      </w:pPr>
-      <w:r>
-        <w:rPr>
-          <w:rFonts w:ascii="Comic Sans MS" w:hAnsi="Comic Sans MS"/>
-          <w:sz w:val="24"/>
-          <w:szCs w:val="24"/>
-        </w:rPr>
-        <w:t>Ce code Doctrine QueryBuilder construit une requête pour sélectionner toutes les expositions (</w:t>
+        </w:rPr>
+      </w:pPr>
+    </w:p>
+    <w:p>
+      <w:pPr>
+        <w:spacing w:after="0" w:line="240" w:lineRule="auto"/>
+        <w:jc w:val="both"/>
+        <w:rPr>
+          <w:rFonts w:ascii="Comic Sans MS" w:hAnsi="Comic Sans MS"/>
+        </w:rPr>
+      </w:pPr>
+      <w:r>
+        <w:rPr>
+          <w:rFonts w:ascii="Comic Sans MS" w:hAnsi="Comic Sans MS"/>
+        </w:rPr>
+        <w:t xml:space="preserve">Ce code Doctrine QueryBuilder construit une requête </w:t>
+      </w:r>
+      <w:r>
+        <w:rPr>
+          <w:rFonts w:ascii="Comic Sans MS" w:hAnsi="Comic Sans MS"/>
+        </w:rPr>
+        <w:t>compil</w:t>
+      </w:r>
+      <w:r>
+        <w:rPr>
+          <w:rFonts w:ascii="Comic Sans MS" w:hAnsi="Comic Sans MS"/>
+        </w:rPr>
+        <w:t>ée</w:t>
+      </w:r>
+      <w:r>
+        <w:rPr>
+          <w:rFonts w:ascii="Comic Sans MS" w:hAnsi="Comic Sans MS"/>
+        </w:rPr>
+        <w:t xml:space="preserve"> </w:t>
+      </w:r>
+      <w:r>
+        <w:rPr>
+          <w:rFonts w:ascii="Comic Sans MS" w:hAnsi="Comic Sans MS"/>
+        </w:rPr>
+        <w:t>pour sélectionner toutes les expositions (</w:t>
       </w:r>
       <w:r>
         <w:rPr>
           <w:rStyle w:val="CodeHTML"/>
           <w:rFonts w:ascii="Comic Sans MS" w:eastAsiaTheme="minorHAnsi" w:hAnsi="Comic Sans MS"/>
-          <w:sz w:val="24"/>
-          <w:szCs w:val="24"/>
+          <w:sz w:val="22"/>
+          <w:szCs w:val="22"/>
         </w:rPr>
         <w:t>e</w:t>
       </w:r>
       <w:r>
         <w:rPr>
           <w:rFonts w:ascii="Comic Sans MS" w:hAnsi="Comic Sans MS"/>
-          <w:sz w:val="24"/>
-          <w:szCs w:val="24"/>
         </w:rPr>
         <w:t xml:space="preserve">) à partir de la table associée à l'entité </w:t>
       </w:r>
@@ -2783,16 +3506,14 @@
         <w:rPr>
           <w:rStyle w:val="CodeHTML"/>
           <w:rFonts w:ascii="Comic Sans MS" w:eastAsiaTheme="minorHAnsi" w:hAnsi="Comic Sans MS"/>
-          <w:sz w:val="24"/>
-          <w:szCs w:val="24"/>
+          <w:sz w:val="22"/>
+          <w:szCs w:val="22"/>
         </w:rPr>
         <w:t>Exhibition</w:t>
       </w:r>
       <w:r>
         <w:rPr>
           <w:rFonts w:ascii="Comic Sans MS" w:hAnsi="Comic Sans MS"/>
-          <w:sz w:val="24"/>
-          <w:szCs w:val="24"/>
         </w:rPr>
         <w:t>. Il filtre les résultats pour ne retenir que les expositions dont la date (</w:t>
       </w:r>
@@ -2800,18 +3521,16 @@
         <w:rPr>
           <w:rStyle w:val="CodeHTML"/>
           <w:rFonts w:ascii="Comic Sans MS" w:eastAsiaTheme="minorHAnsi" w:hAnsi="Comic Sans MS"/>
-          <w:sz w:val="24"/>
-          <w:szCs w:val="24"/>
+          <w:sz w:val="22"/>
+          <w:szCs w:val="22"/>
         </w:rPr>
         <w:t>dateExhibit</w:t>
       </w:r>
       <w:r>
         <w:rPr>
           <w:rFonts w:ascii="Comic Sans MS" w:hAnsi="Comic Sans MS"/>
-          <w:sz w:val="24"/>
-          <w:szCs w:val="24"/>
-        </w:rPr>
-        <w:t>) est postérieure à la date et l'heure actuelles, et les ordonne par date d'exposition croissante.</w:t>
+        </w:rPr>
+        <w:t>) est postérieure à la date et l'heure actuels, et les ordonne par date d'exposition croissante.</w:t>
       </w:r>
     </w:p>
     <w:p>
@@ -2820,16 +3539,12 @@
         <w:jc w:val="both"/>
         <w:rPr>
           <w:rFonts w:ascii="Comic Sans MS" w:eastAsia="Times New Roman" w:hAnsi="Comic Sans MS" w:cs="Times New Roman"/>
-          <w:sz w:val="24"/>
-          <w:szCs w:val="24"/>
-          <w:lang w:eastAsia="fr-FR"/>
-        </w:rPr>
-      </w:pPr>
-      <w:r>
-        <w:rPr>
-          <w:rFonts w:ascii="Comic Sans MS" w:hAnsi="Comic Sans MS"/>
-          <w:sz w:val="24"/>
-          <w:szCs w:val="24"/>
+          <w:lang w:eastAsia="fr-FR"/>
+        </w:rPr>
+      </w:pPr>
+      <w:r>
+        <w:rPr>
+          <w:rFonts w:ascii="Comic Sans MS" w:hAnsi="Comic Sans MS"/>
         </w:rPr>
         <w:t xml:space="preserve">En SQL, cela se traduirait par une sélection de toutes les colonnes de la table </w:t>
       </w:r>
@@ -2837,16 +3552,14 @@
         <w:rPr>
           <w:rStyle w:val="CodeHTML"/>
           <w:rFonts w:ascii="Comic Sans MS" w:eastAsiaTheme="minorHAnsi" w:hAnsi="Comic Sans MS"/>
-          <w:sz w:val="24"/>
-          <w:szCs w:val="24"/>
+          <w:sz w:val="22"/>
+          <w:szCs w:val="22"/>
         </w:rPr>
         <w:t>exhibitions</w:t>
       </w:r>
       <w:r>
         <w:rPr>
           <w:rFonts w:ascii="Comic Sans MS" w:hAnsi="Comic Sans MS"/>
-          <w:sz w:val="24"/>
-          <w:szCs w:val="24"/>
         </w:rPr>
         <w:t xml:space="preserve"> où la colonne </w:t>
       </w:r>
@@ -2854,16 +3567,14 @@
         <w:rPr>
           <w:rStyle w:val="CodeHTML"/>
           <w:rFonts w:ascii="Comic Sans MS" w:eastAsiaTheme="minorHAnsi" w:hAnsi="Comic Sans MS"/>
-          <w:sz w:val="24"/>
-          <w:szCs w:val="24"/>
+          <w:sz w:val="22"/>
+          <w:szCs w:val="22"/>
         </w:rPr>
         <w:t>date_exhibit</w:t>
       </w:r>
       <w:r>
         <w:rPr>
           <w:rFonts w:ascii="Comic Sans MS" w:hAnsi="Comic Sans MS"/>
-          <w:sz w:val="24"/>
-          <w:szCs w:val="24"/>
         </w:rPr>
         <w:t xml:space="preserve"> est supérieure à la date actuelle, triée par ordre croissant de </w:t>
       </w:r>
@@ -2871,16 +3582,14 @@
         <w:rPr>
           <w:rStyle w:val="CodeHTML"/>
           <w:rFonts w:ascii="Comic Sans MS" w:eastAsiaTheme="minorHAnsi" w:hAnsi="Comic Sans MS"/>
-          <w:sz w:val="24"/>
-          <w:szCs w:val="24"/>
+          <w:sz w:val="22"/>
+          <w:szCs w:val="22"/>
         </w:rPr>
         <w:t>date_exhibit</w:t>
       </w:r>
       <w:r>
         <w:rPr>
           <w:rFonts w:ascii="Comic Sans MS" w:hAnsi="Comic Sans MS"/>
-          <w:sz w:val="24"/>
-          <w:szCs w:val="24"/>
         </w:rPr>
         <w:t>.</w:t>
       </w:r>
@@ -2891,34 +3600,51 @@
         <w:jc w:val="both"/>
         <w:rPr>
           <w:rFonts w:ascii="Comic Sans MS" w:eastAsia="Times New Roman" w:hAnsi="Comic Sans MS" w:cs="Times New Roman"/>
-          <w:sz w:val="24"/>
-          <w:szCs w:val="24"/>
-          <w:lang w:eastAsia="fr-FR"/>
-        </w:rPr>
-      </w:pPr>
-      <w:r>
-        <w:rPr>
-          <w:rFonts w:ascii="Comic Sans MS" w:eastAsia="Times New Roman" w:hAnsi="Comic Sans MS" w:cs="Times New Roman"/>
-          <w:sz w:val="24"/>
-          <w:szCs w:val="24"/>
-          <w:lang w:eastAsia="fr-FR"/>
-        </w:rPr>
-        <w:t xml:space="preserve">Le setParameter() en DQL </w:t>
-      </w:r>
-      <w:r>
-        <w:rPr>
-          <w:rFonts w:ascii="Comic Sans MS" w:eastAsia="Times New Roman" w:hAnsi="Comic Sans MS" w:cs="Times New Roman"/>
-          <w:sz w:val="24"/>
-          <w:szCs w:val="24"/>
-          <w:lang w:eastAsia="fr-FR"/>
-        </w:rPr>
-        <w:t>permet de lier de manière sécurisée la valeur de la date et l'heure actuelles au paramètre nommé utilisé dans la clause WHERE</w:t>
-      </w:r>
-      <w:r>
-        <w:rPr>
-          <w:rFonts w:ascii="Comic Sans MS" w:eastAsia="Times New Roman" w:hAnsi="Comic Sans MS" w:cs="Times New Roman"/>
-          <w:sz w:val="24"/>
-          <w:szCs w:val="24"/>
+          <w:lang w:eastAsia="fr-FR"/>
+        </w:rPr>
+      </w:pPr>
+      <w:r>
+        <w:rPr>
+          <w:rFonts w:ascii="Comic Sans MS" w:eastAsia="Times New Roman" w:hAnsi="Comic Sans MS" w:cs="Times New Roman"/>
+          <w:lang w:eastAsia="fr-FR"/>
+        </w:rPr>
+        <w:t xml:space="preserve">Le </w:t>
+      </w:r>
+      <w:proofErr w:type="gramStart"/>
+      <w:r>
+        <w:rPr>
+          <w:rFonts w:ascii="Comic Sans MS" w:eastAsia="Times New Roman" w:hAnsi="Comic Sans MS" w:cs="Times New Roman"/>
+          <w:lang w:eastAsia="fr-FR"/>
+        </w:rPr>
+        <w:t>setParameter(</w:t>
+      </w:r>
+      <w:proofErr w:type="gramEnd"/>
+      <w:r>
+        <w:rPr>
+          <w:rFonts w:ascii="Comic Sans MS" w:eastAsia="Times New Roman" w:hAnsi="Comic Sans MS" w:cs="Times New Roman"/>
+          <w:lang w:eastAsia="fr-FR"/>
+        </w:rPr>
+        <w:t>) en DQL permet de lier de manière sécurisée la valeur de la date</w:t>
+      </w:r>
+      <w:r>
+        <w:rPr>
+          <w:rFonts w:ascii="Comic Sans MS" w:eastAsia="Times New Roman" w:hAnsi="Comic Sans MS" w:cs="Times New Roman"/>
+          <w:sz w:val="24"/>
+          <w:szCs w:val="24"/>
+          <w:lang w:eastAsia="fr-FR"/>
+        </w:rPr>
+        <w:t xml:space="preserve"> et </w:t>
+      </w:r>
+      <w:r>
+        <w:rPr>
+          <w:rFonts w:ascii="Comic Sans MS" w:eastAsia="Times New Roman" w:hAnsi="Comic Sans MS" w:cs="Times New Roman"/>
+          <w:lang w:eastAsia="fr-FR"/>
+        </w:rPr>
+        <w:t>l'heure actuelles au paramètre nommé utilisé dans la clause WHERE</w:t>
+      </w:r>
+      <w:r>
+        <w:rPr>
+          <w:rFonts w:ascii="Comic Sans MS" w:eastAsia="Times New Roman" w:hAnsi="Comic Sans MS" w:cs="Times New Roman"/>
           <w:lang w:eastAsia="fr-FR"/>
         </w:rPr>
         <w:t>.</w:t>
@@ -2965,17 +3691,7 @@
           <w:szCs w:val="24"/>
           <w:lang w:eastAsia="fr-FR"/>
         </w:rPr>
-        <w:lastRenderedPageBreak/>
-        <w:t xml:space="preserve">Afin de respecter en totalité le rgpd sans faille humaine, il serait intéressant de mettre en place un planificateur pour anonymiser les artistes le souhaitant après leur dernière participation à une exposition. </w:t>
-      </w:r>
-      <w:r>
-        <w:rPr>
-          <w:rFonts w:ascii="Comic Sans MS" w:eastAsia="Times New Roman" w:hAnsi="Comic Sans MS" w:cs="Times New Roman"/>
-          <w:sz w:val="24"/>
-          <w:szCs w:val="24"/>
-          <w:lang w:eastAsia="fr-FR"/>
-        </w:rPr>
-        <w:t>Le composant Messenger de Symfony conviendrait avec la mise en place d’un dossier Command pour l’automatisation.</w:t>
+        <w:t xml:space="preserve">Afin de pouvoir déployer cet e-commerce, il faudrait pouvoir mettre en place des tests unitaires par le biais de PHPUnit et l’intégrer lors d’une pipeline CI telle que gitlab CI. </w:t>
       </w:r>
     </w:p>
     <w:p>
@@ -2996,35 +3712,104 @@
           <w:szCs w:val="24"/>
           <w:lang w:eastAsia="fr-FR"/>
         </w:rPr>
-        <w:t xml:space="preserve">Afin de pouvoir déployer cet e-commerce, il faudrait pouvoir mettre en place des tests unitaires </w:t>
-      </w:r>
-      <w:r>
-        <w:rPr>
-          <w:rFonts w:ascii="Comic Sans MS" w:eastAsia="Times New Roman" w:hAnsi="Comic Sans MS" w:cs="Times New Roman"/>
-          <w:sz w:val="24"/>
-          <w:szCs w:val="24"/>
-          <w:lang w:eastAsia="fr-FR"/>
-        </w:rPr>
-        <w:t>par le biais de PHPUnit et l’intégrer lors d’une pipeline CI telle q</w:t>
-      </w:r>
-      <w:r>
-        <w:rPr>
-          <w:rFonts w:ascii="Comic Sans MS" w:eastAsia="Times New Roman" w:hAnsi="Comic Sans MS" w:cs="Times New Roman"/>
-          <w:sz w:val="24"/>
-          <w:szCs w:val="24"/>
-          <w:lang w:eastAsia="fr-FR"/>
-        </w:rPr>
-        <w:t>u</w:t>
-      </w:r>
-      <w:r>
-        <w:rPr>
-          <w:rFonts w:ascii="Comic Sans MS" w:eastAsia="Times New Roman" w:hAnsi="Comic Sans MS" w:cs="Times New Roman"/>
-          <w:sz w:val="24"/>
-          <w:szCs w:val="24"/>
-          <w:lang w:eastAsia="fr-FR"/>
-        </w:rPr>
-        <w:t xml:space="preserve">e gitlab CI. </w:t>
-      </w:r>
+        <w:t>D’un point de vue plus commercial, il serait intéressant de mettre en place un listing des personnes ayant acheté des billets</w:t>
+      </w:r>
+      <w:r>
+        <w:rPr>
+          <w:rFonts w:ascii="Comic Sans MS" w:eastAsia="Times New Roman" w:hAnsi="Comic Sans MS" w:cs="Times New Roman"/>
+          <w:sz w:val="24"/>
+          <w:szCs w:val="24"/>
+          <w:lang w:eastAsia="fr-FR"/>
+        </w:rPr>
+        <w:t xml:space="preserve"> pour un meilleur suivi le jour J et ainsi éviter les fraudes</w:t>
+      </w:r>
+      <w:r>
+        <w:rPr>
+          <w:rFonts w:ascii="Comic Sans MS" w:eastAsia="Times New Roman" w:hAnsi="Comic Sans MS" w:cs="Times New Roman"/>
+          <w:sz w:val="24"/>
+          <w:szCs w:val="24"/>
+          <w:lang w:eastAsia="fr-FR"/>
+        </w:rPr>
+        <w:t xml:space="preserve">. </w:t>
+      </w:r>
+    </w:p>
+    <w:p>
+      <w:pPr>
+        <w:spacing w:before="100" w:beforeAutospacing="1" w:after="100" w:afterAutospacing="1" w:line="240" w:lineRule="auto"/>
+        <w:jc w:val="both"/>
+        <w:rPr>
+          <w:rFonts w:ascii="Comic Sans MS" w:eastAsia="Times New Roman" w:hAnsi="Comic Sans MS" w:cs="Times New Roman"/>
+          <w:sz w:val="24"/>
+          <w:szCs w:val="24"/>
+          <w:lang w:eastAsia="fr-FR"/>
+        </w:rPr>
+      </w:pPr>
+      <w:r>
+        <w:rPr>
+          <w:rFonts w:ascii="Comic Sans MS" w:eastAsia="Times New Roman" w:hAnsi="Comic Sans MS" w:cs="Times New Roman"/>
+          <w:sz w:val="24"/>
+          <w:szCs w:val="24"/>
+          <w:lang w:eastAsia="fr-FR"/>
+        </w:rPr>
+        <w:t>D’autre</w:t>
+      </w:r>
+      <w:r>
+        <w:rPr>
+          <w:rFonts w:ascii="Comic Sans MS" w:eastAsia="Times New Roman" w:hAnsi="Comic Sans MS" w:cs="Times New Roman"/>
+          <w:sz w:val="24"/>
+          <w:szCs w:val="24"/>
+          <w:lang w:eastAsia="fr-FR"/>
+        </w:rPr>
+        <w:t xml:space="preserve"> pour root, mettre en place, un dashboard avec des statistiques sur les ventes, le chiffre d’affaires par mois et des diagrammes pour que </w:t>
+      </w:r>
+      <w:r>
+        <w:rPr>
+          <w:rFonts w:ascii="Comic Sans MS" w:eastAsia="Times New Roman" w:hAnsi="Comic Sans MS" w:cs="Times New Roman"/>
+          <w:sz w:val="24"/>
+          <w:szCs w:val="24"/>
+          <w:lang w:eastAsia="fr-FR"/>
+        </w:rPr>
+        <w:t>ça</w:t>
+      </w:r>
+      <w:r>
+        <w:rPr>
+          <w:rFonts w:ascii="Comic Sans MS" w:eastAsia="Times New Roman" w:hAnsi="Comic Sans MS" w:cs="Times New Roman"/>
+          <w:sz w:val="24"/>
+          <w:szCs w:val="24"/>
+          <w:lang w:eastAsia="fr-FR"/>
+        </w:rPr>
+        <w:t xml:space="preserve"> </w:t>
+      </w:r>
+      <w:r>
+        <w:rPr>
+          <w:rFonts w:ascii="Comic Sans MS" w:eastAsia="Times New Roman" w:hAnsi="Comic Sans MS" w:cs="Times New Roman"/>
+          <w:sz w:val="24"/>
+          <w:szCs w:val="24"/>
+          <w:lang w:eastAsia="fr-FR"/>
+        </w:rPr>
+        <w:t xml:space="preserve">soit </w:t>
+      </w:r>
+      <w:r>
+        <w:rPr>
+          <w:rFonts w:ascii="Comic Sans MS" w:eastAsia="Times New Roman" w:hAnsi="Comic Sans MS" w:cs="Times New Roman"/>
+          <w:sz w:val="24"/>
+          <w:szCs w:val="24"/>
+          <w:lang w:eastAsia="fr-FR"/>
+        </w:rPr>
+        <w:t xml:space="preserve">plus parlant. </w:t>
+      </w:r>
+    </w:p>
+    <w:p>
+      <w:pPr>
+        <w:spacing w:before="100" w:beforeAutospacing="1" w:after="100" w:afterAutospacing="1" w:line="240" w:lineRule="auto"/>
+        <w:jc w:val="both"/>
+        <w:rPr>
+          <w:rFonts w:ascii="Comic Sans MS" w:eastAsia="Times New Roman" w:hAnsi="Comic Sans MS" w:cs="Times New Roman"/>
+          <w:sz w:val="24"/>
+          <w:szCs w:val="24"/>
+          <w:lang w:eastAsia="fr-FR"/>
+        </w:rPr>
+      </w:pPr>
     </w:p>
     <w:sectPr>
       <w:pgSz w:w="11906" w:h="16838"/>
@@ -3037,7 +3822,7 @@
 </file>
 
 <file path=word/numbering.xml><?xml version="1.0" encoding="utf-8"?>
-<w:numbering xmlns:wpc="http://schemas.microsoft.com/office/word/2010/wordprocessingCanvas" xmlns:cx="http://schemas.microsoft.com/office/drawing/2014/chartex" xmlns:cx1="http://schemas.microsoft.com/office/drawing/2015/9/8/chartex" xmlns:cx2="http://schemas.microsoft.com/office/drawing/2015/10/21/chartex" xmlns:cx3="http://schemas.microsoft.com/office/drawing/2016/5/9/chartex" xmlns:cx4="http://schemas.microsoft.com/office/drawing/2016/5/10/chartex" xmlns:cx5="http://schemas.microsoft.com/office/drawing/2016/5/11/chartex" xmlns:cx6="http://schemas.microsoft.com/office/drawing/2016/5/12/chartex" xmlns:cx7="http://schemas.microsoft.com/office/drawing/2016/5/13/chartex" xmlns:cx8="http://schemas.microsoft.com/office/drawing/2016/5/14/chartex" xmlns:mc="http://schemas.openxmlformats.org/markup-compatibility/2006" xmlns:aink="http://schemas.microsoft.com/office/drawing/2016/ink" xmlns:am3d="http://schemas.microsoft.com/office/drawing/2017/model3d" xmlns:o="urn:schemas-microsoft-com:office:office" xmlns:oel="http://schemas.microsoft.com/office/2019/extlst" xmlns:r="http://schemas.openxmlformats.org/officeDocument/2006/relationships" xmlns:m="http://schemas.openxmlformats.org/officeDocument/2006/math" xmlns:v="urn:schemas-microsoft-com:vml" xmlns:wp14="http://schemas.microsoft.com/office/word/2010/wordprocessingDrawing" xmlns:wp="http://schemas.openxmlformats.org/drawingml/2006/wordprocessingDrawing" xmlns:w10="urn:schemas-microsoft-com:office:word" xmlns:w="http://schemas.openxmlformats.org/wordprocessingml/2006/main" xmlns:w14="http://schemas.microsoft.com/office/word/2010/wordml" xmlns:w15="http://schemas.microsoft.com/office/word/2012/wordml" xmlns:w16cex="http://schemas.microsoft.com/office/word/2018/wordml/cex" xmlns:w16cid="http://schemas.microsoft.com/office/word/2016/wordml/cid" xmlns:w16="http://schemas.microsoft.com/office/word/2018/wordml" xmlns:w16du="http://schemas.microsoft.com/office/word/2023/wordml/word16du" xmlns:w16sdtdh="http://schemas.microsoft.com/office/word/2020/wordml/sdtdatahash" xmlns:w16se="http://schemas.microsoft.com/office/word/2015/wordml/symex" xmlns:wpg="http://schemas.microsoft.com/office/word/2010/wordprocessingGroup" xmlns:wpi="http://schemas.microsoft.com/office/word/2010/wordprocessingInk" xmlns:wne="http://schemas.microsoft.com/office/word/2006/wordml" xmlns:wps="http://schemas.microsoft.com/office/word/2010/wordprocessingShape" mc:Ignorable="w14 w15 w16se w16cid w16 w16cex w16sdtdh w16du wp14">
+<w:numbering xmlns:wpc="http://schemas.microsoft.com/office/word/2010/wordprocessingCanvas" xmlns:cx="http://schemas.microsoft.com/office/drawing/2014/chartex" xmlns:cx1="http://schemas.microsoft.com/office/drawing/2015/9/8/chartex" xmlns:cx2="http://schemas.microsoft.com/office/drawing/2015/10/21/chartex" xmlns:cx3="http://schemas.microsoft.com/office/drawing/2016/5/9/chartex" xmlns:cx4="http://schemas.microsoft.com/office/drawing/2016/5/10/chartex" xmlns:cx5="http://schemas.microsoft.com/office/drawing/2016/5/11/chartex" xmlns:cx6="http://schemas.microsoft.com/office/drawing/2016/5/12/chartex" xmlns:cx7="http://schemas.microsoft.com/office/drawing/2016/5/13/chartex" xmlns:cx8="http://schemas.microsoft.com/office/drawing/2016/5/14/chartex" xmlns:mc="http://schemas.openxmlformats.org/markup-compatibility/2006" xmlns:aink="http://schemas.microsoft.com/office/drawing/2016/ink" xmlns:am3d="http://schemas.microsoft.com/office/drawing/2017/model3d" xmlns:o="urn:schemas-microsoft-com:office:office" xmlns:r="http://schemas.openxmlformats.org/officeDocument/2006/relationships" xmlns:m="http://schemas.openxmlformats.org/officeDocument/2006/math" xmlns:v="urn:schemas-microsoft-com:vml" xmlns:wp14="http://schemas.microsoft.com/office/word/2010/wordprocessingDrawing" xmlns:wp="http://schemas.openxmlformats.org/drawingml/2006/wordprocessingDrawing" xmlns:w10="urn:schemas-microsoft-com:office:word" xmlns:w="http://schemas.openxmlformats.org/wordprocessingml/2006/main" xmlns:w14="http://schemas.microsoft.com/office/word/2010/wordml" xmlns:w15="http://schemas.microsoft.com/office/word/2012/wordml" xmlns:w16cex="http://schemas.microsoft.com/office/word/2018/wordml/cex" xmlns:w16cid="http://schemas.microsoft.com/office/word/2016/wordml/cid" xmlns:w16="http://schemas.microsoft.com/office/word/2018/wordml" xmlns:w16sdtdh="http://schemas.microsoft.com/office/word/2020/wordml/sdtdatahash" xmlns:w16se="http://schemas.microsoft.com/office/word/2015/wordml/symex" xmlns:wpg="http://schemas.microsoft.com/office/word/2010/wordprocessingGroup" xmlns:wpi="http://schemas.microsoft.com/office/word/2010/wordprocessingInk" xmlns:wne="http://schemas.microsoft.com/office/word/2006/wordml" xmlns:wps="http://schemas.microsoft.com/office/word/2010/wordprocessingShape" mc:Ignorable="w14 w15 w16se w16cid w16 w16cex w16sdtdh wp14">
   <w:abstractNum w:abstractNumId="0" w15:restartNumberingAfterBreak="0">
     <w:nsid w:val="2335634D"/>
     <w:multiLevelType w:val="hybridMultilevel"/>
@@ -3361,20 +4146,20 @@
       </w:rPr>
     </w:lvl>
   </w:abstractNum>
-  <w:num w:numId="1" w16cid:durableId="621226571">
+  <w:num w:numId="1">
     <w:abstractNumId w:val="1"/>
   </w:num>
-  <w:num w:numId="2" w16cid:durableId="1549876092">
+  <w:num w:numId="2">
     <w:abstractNumId w:val="0"/>
   </w:num>
-  <w:num w:numId="3" w16cid:durableId="1494417687">
+  <w:num w:numId="3">
     <w:abstractNumId w:val="2"/>
   </w:num>
 </w:numbering>
 </file>
 
 <file path=word/styles.xml><?xml version="1.0" encoding="utf-8"?>
-<w:styles xmlns:mc="http://schemas.openxmlformats.org/markup-compatibility/2006" xmlns:r="http://schemas.openxmlformats.org/officeDocument/2006/relationships" xmlns:w="http://schemas.openxmlformats.org/wordprocessingml/2006/main" xmlns:w14="http://schemas.microsoft.com/office/word/2010/wordml" xmlns:w15="http://schemas.microsoft.com/office/word/2012/wordml" xmlns:w16cex="http://schemas.microsoft.com/office/word/2018/wordml/cex" xmlns:w16cid="http://schemas.microsoft.com/office/word/2016/wordml/cid" xmlns:w16="http://schemas.microsoft.com/office/word/2018/wordml" xmlns:w16du="http://schemas.microsoft.com/office/word/2023/wordml/word16du" xmlns:w16sdtdh="http://schemas.microsoft.com/office/word/2020/wordml/sdtdatahash" xmlns:w16se="http://schemas.microsoft.com/office/word/2015/wordml/symex" mc:Ignorable="w14 w15 w16se w16cid w16 w16cex w16sdtdh w16du">
+<w:styles xmlns:mc="http://schemas.openxmlformats.org/markup-compatibility/2006" xmlns:r="http://schemas.openxmlformats.org/officeDocument/2006/relationships" xmlns:w="http://schemas.openxmlformats.org/wordprocessingml/2006/main" xmlns:w14="http://schemas.microsoft.com/office/word/2010/wordml" xmlns:w15="http://schemas.microsoft.com/office/word/2012/wordml" xmlns:w16cex="http://schemas.microsoft.com/office/word/2018/wordml/cex" xmlns:w16cid="http://schemas.microsoft.com/office/word/2016/wordml/cid" xmlns:w16="http://schemas.microsoft.com/office/word/2018/wordml" xmlns:w16sdtdh="http://schemas.microsoft.com/office/word/2020/wordml/sdtdatahash" xmlns:w16se="http://schemas.microsoft.com/office/word/2015/wordml/symex" mc:Ignorable="w14 w15 w16se w16cid w16 w16cex w16sdtdh">
   <w:docDefaults>
     <w:rPrDefault>
       <w:rPr>

</xml_diff>